<commit_message>
modify new sentences into Lecture-1 of Section-6
</commit_message>
<xml_diff>
--- a/Section-6/Lecture-1.docx
+++ b/Section-6/Lecture-1.docx
@@ -1,6 +1,6 @@
 
 <file path=word/document.xml><?xml version="1.0" encoding="utf-8"?>
-<w:document xmlns:wpc="http://schemas.microsoft.com/office/word/2010/wordprocessingCanvas" xmlns:cx="http://schemas.microsoft.com/office/drawing/2014/chartex" xmlns:cx1="http://schemas.microsoft.com/office/drawing/2015/9/8/chartex" xmlns:cx2="http://schemas.microsoft.com/office/drawing/2015/10/21/chartex" xmlns:cx3="http://schemas.microsoft.com/office/drawing/2016/5/9/chartex" xmlns:cx4="http://schemas.microsoft.com/office/drawing/2016/5/10/chartex" xmlns:cx5="http://schemas.microsoft.com/office/drawing/2016/5/11/chartex" xmlns:cx6="http://schemas.microsoft.com/office/drawing/2016/5/12/chartex" xmlns:cx7="http://schemas.microsoft.com/office/drawing/2016/5/13/chartex" xmlns:cx8="http://schemas.microsoft.com/office/drawing/2016/5/14/chartex" xmlns:mc="http://schemas.openxmlformats.org/markup-compatibility/2006" xmlns:aink="http://schemas.microsoft.com/office/drawing/2016/ink" xmlns:am3d="http://schemas.microsoft.com/office/drawing/2017/model3d" xmlns:o="urn:schemas-microsoft-com:office:office" xmlns:r="http://schemas.openxmlformats.org/officeDocument/2006/relationships" xmlns:m="http://schemas.openxmlformats.org/officeDocument/2006/math" xmlns:v="urn:schemas-microsoft-com:vml" xmlns:wp14="http://schemas.microsoft.com/office/word/2010/wordprocessingDrawing" xmlns:wp="http://schemas.openxmlformats.org/drawingml/2006/wordprocessingDrawing" xmlns:w10="urn:schemas-microsoft-com:office:word" xmlns:w="http://schemas.openxmlformats.org/wordprocessingml/2006/main" xmlns:w14="http://schemas.microsoft.com/office/word/2010/wordml" xmlns:w15="http://schemas.microsoft.com/office/word/2012/wordml" xmlns:w16cid="http://schemas.microsoft.com/office/word/2016/wordml/cid" xmlns:w16se="http://schemas.microsoft.com/office/word/2015/wordml/symex" xmlns:wpg="http://schemas.microsoft.com/office/word/2010/wordprocessingGroup" xmlns:wpi="http://schemas.microsoft.com/office/word/2010/wordprocessingInk" xmlns:wne="http://schemas.microsoft.com/office/word/2006/wordml" xmlns:wps="http://schemas.microsoft.com/office/word/2010/wordprocessingShape" mc:Ignorable="w14 w15 w16se w16cid wp14">
+<w:document xmlns:wpc="http://schemas.microsoft.com/office/word/2010/wordprocessingCanvas" xmlns:mc="http://schemas.openxmlformats.org/markup-compatibility/2006" xmlns:o="urn:schemas-microsoft-com:office:office" xmlns:r="http://schemas.openxmlformats.org/officeDocument/2006/relationships" xmlns:m="http://schemas.openxmlformats.org/officeDocument/2006/math" xmlns:v="urn:schemas-microsoft-com:vml" xmlns:wp14="http://schemas.microsoft.com/office/word/2010/wordprocessingDrawing" xmlns:wp="http://schemas.openxmlformats.org/drawingml/2006/wordprocessingDrawing" xmlns:w10="urn:schemas-microsoft-com:office:word" xmlns:w="http://schemas.openxmlformats.org/wordprocessingml/2006/main" xmlns:w14="http://schemas.microsoft.com/office/word/2010/wordml" xmlns:w15="http://schemas.microsoft.com/office/word/2012/wordml" xmlns:wpg="http://schemas.microsoft.com/office/word/2010/wordprocessingGroup" xmlns:wpi="http://schemas.microsoft.com/office/word/2010/wordprocessingInk" xmlns:wne="http://schemas.microsoft.com/office/word/2006/wordml" xmlns:wps="http://schemas.microsoft.com/office/word/2010/wordprocessingShape" mc:Ignorable="w14 w15 wp14">
   <w:body>
     <w:p>
       <w:pPr>
@@ -78,8 +78,2270 @@
           <w:szCs w:val="32"/>
         </w:rPr>
       </w:pPr>
+      <w:r>
+        <w:rPr>
+          <w:sz w:val="32"/>
+          <w:szCs w:val="32"/>
+          <w:lang w:val="az-Latn-AZ"/>
+        </w:rPr>
+        <w:t>Mövzuya keçid etməmişdən öncə aşağıda göstərilmiş olan table-a nəzər yetirməyinizi istəyirəm.</w:t>
+      </w:r>
+    </w:p>
+    <w:p>
+      <w:pPr>
+        <w:rPr>
+          <w:sz w:val="32"/>
+          <w:szCs w:val="32"/>
+        </w:rPr>
+      </w:pPr>
+      <w:r>
+        <w:rPr>
+          <w:noProof/>
+          <w:sz w:val="32"/>
+          <w:szCs w:val="32"/>
+        </w:rPr>
+        <w:drawing>
+          <wp:anchor distT="0" distB="0" distL="114300" distR="114300" simplePos="0" relativeHeight="251658240" behindDoc="0" locked="0" layoutInCell="1" allowOverlap="1" wp14:anchorId="018AFCF8" wp14:editId="50FB339B">
+            <wp:simplePos x="0" y="0"/>
+            <wp:positionH relativeFrom="margin">
+              <wp:align>center</wp:align>
+            </wp:positionH>
+            <wp:positionV relativeFrom="paragraph">
+              <wp:posOffset>134832</wp:posOffset>
+            </wp:positionV>
+            <wp:extent cx="3032760" cy="2720340"/>
+            <wp:effectExtent l="0" t="0" r="0" b="3810"/>
+            <wp:wrapSquare wrapText="bothSides"/>
+            <wp:docPr id="1" name="Picture 1"/>
+            <wp:cNvGraphicFramePr>
+              <a:graphicFrameLocks xmlns:a="http://schemas.openxmlformats.org/drawingml/2006/main" noChangeAspect="1"/>
+            </wp:cNvGraphicFramePr>
+            <a:graphic xmlns:a="http://schemas.openxmlformats.org/drawingml/2006/main">
+              <a:graphicData uri="http://schemas.openxmlformats.org/drawingml/2006/picture">
+                <pic:pic xmlns:pic="http://schemas.openxmlformats.org/drawingml/2006/picture">
+                  <pic:nvPicPr>
+                    <pic:cNvPr id="1" name="1.jpg"/>
+                    <pic:cNvPicPr/>
+                  </pic:nvPicPr>
+                  <pic:blipFill>
+                    <a:blip r:embed="rId5">
+                      <a:extLst>
+                        <a:ext uri="{28A0092B-C50C-407E-A947-70E740481C1C}">
+                          <a14:useLocalDpi xmlns:a14="http://schemas.microsoft.com/office/drawing/2010/main" val="0"/>
+                        </a:ext>
+                      </a:extLst>
+                    </a:blip>
+                    <a:stretch>
+                      <a:fillRect/>
+                    </a:stretch>
+                  </pic:blipFill>
+                  <pic:spPr>
+                    <a:xfrm>
+                      <a:off x="0" y="0"/>
+                      <a:ext cx="3032760" cy="2720340"/>
+                    </a:xfrm>
+                    <a:prstGeom prst="rect">
+                      <a:avLst/>
+                    </a:prstGeom>
+                  </pic:spPr>
+                </pic:pic>
+              </a:graphicData>
+            </a:graphic>
+          </wp:anchor>
+        </w:drawing>
+      </w:r>
+    </w:p>
+    <w:p>
+      <w:pPr>
+        <w:rPr>
+          <w:sz w:val="32"/>
+          <w:szCs w:val="32"/>
+        </w:rPr>
+      </w:pPr>
+    </w:p>
+    <w:p>
+      <w:pPr>
+        <w:rPr>
+          <w:sz w:val="32"/>
+          <w:szCs w:val="32"/>
+        </w:rPr>
+      </w:pPr>
+    </w:p>
+    <w:p>
+      <w:pPr>
+        <w:rPr>
+          <w:sz w:val="32"/>
+          <w:szCs w:val="32"/>
+        </w:rPr>
+      </w:pPr>
+    </w:p>
+    <w:p>
+      <w:pPr>
+        <w:rPr>
+          <w:sz w:val="32"/>
+          <w:szCs w:val="32"/>
+        </w:rPr>
+      </w:pPr>
+    </w:p>
+    <w:p>
+      <w:pPr>
+        <w:rPr>
+          <w:sz w:val="32"/>
+          <w:szCs w:val="32"/>
+        </w:rPr>
+      </w:pPr>
+    </w:p>
+    <w:p>
+      <w:pPr>
+        <w:rPr>
+          <w:sz w:val="32"/>
+          <w:szCs w:val="32"/>
+        </w:rPr>
+      </w:pPr>
+    </w:p>
+    <w:p>
+      <w:pPr>
+        <w:rPr>
+          <w:sz w:val="32"/>
+          <w:szCs w:val="32"/>
+        </w:rPr>
+      </w:pPr>
+    </w:p>
+    <w:p>
+      <w:pPr>
+        <w:rPr>
+          <w:sz w:val="32"/>
+          <w:szCs w:val="32"/>
+        </w:rPr>
+      </w:pPr>
+      <w:r>
+        <w:rPr>
+          <w:noProof/>
+          <w:sz w:val="32"/>
+          <w:szCs w:val="32"/>
+        </w:rPr>
+        <w:drawing>
+          <wp:anchor distT="0" distB="0" distL="114300" distR="114300" simplePos="0" relativeHeight="251660288" behindDoc="0" locked="0" layoutInCell="1" allowOverlap="1" wp14:anchorId="67AE2DD6" wp14:editId="5D29BDA1">
+            <wp:simplePos x="0" y="0"/>
+            <wp:positionH relativeFrom="margin">
+              <wp:posOffset>33867</wp:posOffset>
+            </wp:positionH>
+            <wp:positionV relativeFrom="margin">
+              <wp:posOffset>7058025</wp:posOffset>
+            </wp:positionV>
+            <wp:extent cx="5943600" cy="929640"/>
+            <wp:effectExtent l="0" t="0" r="0" b="3810"/>
+            <wp:wrapSquare wrapText="bothSides"/>
+            <wp:docPr id="3" name="Picture 3"/>
+            <wp:cNvGraphicFramePr>
+              <a:graphicFrameLocks xmlns:a="http://schemas.openxmlformats.org/drawingml/2006/main" noChangeAspect="1"/>
+            </wp:cNvGraphicFramePr>
+            <a:graphic xmlns:a="http://schemas.openxmlformats.org/drawingml/2006/main">
+              <a:graphicData uri="http://schemas.openxmlformats.org/drawingml/2006/picture">
+                <pic:pic xmlns:pic="http://schemas.openxmlformats.org/drawingml/2006/picture">
+                  <pic:nvPicPr>
+                    <pic:cNvPr id="3" name="3.jpg"/>
+                    <pic:cNvPicPr/>
+                  </pic:nvPicPr>
+                  <pic:blipFill>
+                    <a:blip r:embed="rId6" cstate="print">
+                      <a:extLst>
+                        <a:ext uri="{28A0092B-C50C-407E-A947-70E740481C1C}">
+                          <a14:useLocalDpi xmlns:a14="http://schemas.microsoft.com/office/drawing/2010/main" val="0"/>
+                        </a:ext>
+                      </a:extLst>
+                    </a:blip>
+                    <a:stretch>
+                      <a:fillRect/>
+                    </a:stretch>
+                  </pic:blipFill>
+                  <pic:spPr>
+                    <a:xfrm>
+                      <a:off x="0" y="0"/>
+                      <a:ext cx="5943600" cy="929640"/>
+                    </a:xfrm>
+                    <a:prstGeom prst="rect">
+                      <a:avLst/>
+                    </a:prstGeom>
+                  </pic:spPr>
+                </pic:pic>
+              </a:graphicData>
+            </a:graphic>
+          </wp:anchor>
+        </w:drawing>
+      </w:r>
+      <w:r>
+        <w:rPr>
+          <w:noProof/>
+          <w:sz w:val="32"/>
+          <w:szCs w:val="32"/>
+        </w:rPr>
+        <w:drawing>
+          <wp:anchor distT="0" distB="0" distL="114300" distR="114300" simplePos="0" relativeHeight="251659264" behindDoc="0" locked="0" layoutInCell="1" allowOverlap="1" wp14:anchorId="36FA2D94" wp14:editId="406C4330">
+            <wp:simplePos x="0" y="0"/>
+            <wp:positionH relativeFrom="column">
+              <wp:posOffset>25400</wp:posOffset>
+            </wp:positionH>
+            <wp:positionV relativeFrom="paragraph">
+              <wp:posOffset>1718522</wp:posOffset>
+            </wp:positionV>
+            <wp:extent cx="5943600" cy="947420"/>
+            <wp:effectExtent l="0" t="0" r="0" b="5080"/>
+            <wp:wrapSquare wrapText="bothSides"/>
+            <wp:docPr id="2" name="Picture 2"/>
+            <wp:cNvGraphicFramePr>
+              <a:graphicFrameLocks xmlns:a="http://schemas.openxmlformats.org/drawingml/2006/main" noChangeAspect="1"/>
+            </wp:cNvGraphicFramePr>
+            <a:graphic xmlns:a="http://schemas.openxmlformats.org/drawingml/2006/main">
+              <a:graphicData uri="http://schemas.openxmlformats.org/drawingml/2006/picture">
+                <pic:pic xmlns:pic="http://schemas.openxmlformats.org/drawingml/2006/picture">
+                  <pic:nvPicPr>
+                    <pic:cNvPr id="2" name="2.jpg"/>
+                    <pic:cNvPicPr/>
+                  </pic:nvPicPr>
+                  <pic:blipFill>
+                    <a:blip r:embed="rId7">
+                      <a:extLst>
+                        <a:ext uri="{28A0092B-C50C-407E-A947-70E740481C1C}">
+                          <a14:useLocalDpi xmlns:a14="http://schemas.microsoft.com/office/drawing/2010/main" val="0"/>
+                        </a:ext>
+                      </a:extLst>
+                    </a:blip>
+                    <a:stretch>
+                      <a:fillRect/>
+                    </a:stretch>
+                  </pic:blipFill>
+                  <pic:spPr>
+                    <a:xfrm>
+                      <a:off x="0" y="0"/>
+                      <a:ext cx="5943600" cy="947420"/>
+                    </a:xfrm>
+                    <a:prstGeom prst="rect">
+                      <a:avLst/>
+                    </a:prstGeom>
+                  </pic:spPr>
+                </pic:pic>
+              </a:graphicData>
+            </a:graphic>
+          </wp:anchor>
+        </w:drawing>
+      </w:r>
+      <w:proofErr w:type="spellStart"/>
+      <w:proofErr w:type="gramStart"/>
+      <w:r>
+        <w:rPr>
+          <w:sz w:val="32"/>
+          <w:szCs w:val="32"/>
+        </w:rPr>
+        <w:t>gördüyünüz</w:t>
+      </w:r>
+      <w:proofErr w:type="spellEnd"/>
+      <w:proofErr w:type="gramEnd"/>
+      <w:r>
+        <w:rPr>
+          <w:sz w:val="32"/>
+          <w:szCs w:val="32"/>
+        </w:rPr>
+        <w:t xml:space="preserve"> </w:t>
+      </w:r>
+      <w:proofErr w:type="spellStart"/>
+      <w:r>
+        <w:rPr>
+          <w:sz w:val="32"/>
+          <w:szCs w:val="32"/>
+        </w:rPr>
+        <w:t>kimi</w:t>
+      </w:r>
+      <w:proofErr w:type="spellEnd"/>
+      <w:r>
+        <w:rPr>
+          <w:sz w:val="32"/>
+          <w:szCs w:val="32"/>
+        </w:rPr>
+        <w:t xml:space="preserve"> </w:t>
+      </w:r>
+      <w:proofErr w:type="spellStart"/>
+      <w:r>
+        <w:rPr>
+          <w:sz w:val="32"/>
+          <w:szCs w:val="32"/>
+        </w:rPr>
+        <w:t>yuxarıdakı</w:t>
+      </w:r>
+      <w:proofErr w:type="spellEnd"/>
+      <w:r>
+        <w:rPr>
+          <w:sz w:val="32"/>
+          <w:szCs w:val="32"/>
+        </w:rPr>
+        <w:t xml:space="preserve"> </w:t>
+      </w:r>
+      <w:proofErr w:type="spellStart"/>
+      <w:r>
+        <w:rPr>
+          <w:sz w:val="32"/>
+          <w:szCs w:val="32"/>
+        </w:rPr>
+        <w:t>şəkildə</w:t>
+      </w:r>
+      <w:proofErr w:type="spellEnd"/>
+      <w:r>
+        <w:rPr>
+          <w:sz w:val="32"/>
+          <w:szCs w:val="32"/>
+        </w:rPr>
+        <w:t xml:space="preserve"> </w:t>
+      </w:r>
+      <w:proofErr w:type="spellStart"/>
+      <w:r>
+        <w:rPr>
+          <w:sz w:val="32"/>
+          <w:szCs w:val="32"/>
+        </w:rPr>
+        <w:t>belə</w:t>
+      </w:r>
+      <w:proofErr w:type="spellEnd"/>
+      <w:r>
+        <w:rPr>
+          <w:sz w:val="32"/>
+          <w:szCs w:val="32"/>
+        </w:rPr>
+        <w:t xml:space="preserve"> </w:t>
+      </w:r>
+      <w:proofErr w:type="spellStart"/>
+      <w:r>
+        <w:rPr>
+          <w:sz w:val="32"/>
+          <w:szCs w:val="32"/>
+        </w:rPr>
+        <w:t>bir</w:t>
+      </w:r>
+      <w:proofErr w:type="spellEnd"/>
+      <w:r>
+        <w:rPr>
+          <w:sz w:val="32"/>
+          <w:szCs w:val="32"/>
+        </w:rPr>
+        <w:t xml:space="preserve"> table </w:t>
+      </w:r>
+      <w:proofErr w:type="spellStart"/>
+      <w:r>
+        <w:rPr>
+          <w:sz w:val="32"/>
+          <w:szCs w:val="32"/>
+        </w:rPr>
+        <w:t>var</w:t>
+      </w:r>
+      <w:proofErr w:type="spellEnd"/>
+      <w:r>
+        <w:rPr>
+          <w:sz w:val="32"/>
+          <w:szCs w:val="32"/>
+        </w:rPr>
+        <w:t xml:space="preserve"> </w:t>
+      </w:r>
+      <w:proofErr w:type="spellStart"/>
+      <w:r>
+        <w:rPr>
+          <w:sz w:val="32"/>
+          <w:szCs w:val="32"/>
+        </w:rPr>
+        <w:t>və</w:t>
+      </w:r>
+      <w:proofErr w:type="spellEnd"/>
+      <w:r>
+        <w:rPr>
+          <w:sz w:val="32"/>
+          <w:szCs w:val="32"/>
+        </w:rPr>
+        <w:t xml:space="preserve"> </w:t>
+      </w:r>
+      <w:proofErr w:type="spellStart"/>
+      <w:r>
+        <w:rPr>
+          <w:sz w:val="32"/>
+          <w:szCs w:val="32"/>
+        </w:rPr>
+        <w:t>bu</w:t>
+      </w:r>
+      <w:proofErr w:type="spellEnd"/>
+      <w:r>
+        <w:rPr>
+          <w:sz w:val="32"/>
+          <w:szCs w:val="32"/>
+        </w:rPr>
+        <w:t xml:space="preserve"> table </w:t>
+      </w:r>
+      <w:proofErr w:type="spellStart"/>
+      <w:r>
+        <w:rPr>
+          <w:sz w:val="32"/>
+          <w:szCs w:val="32"/>
+        </w:rPr>
+        <w:t>adlanır</w:t>
+      </w:r>
+      <w:proofErr w:type="spellEnd"/>
+      <w:r>
+        <w:rPr>
+          <w:sz w:val="32"/>
+          <w:szCs w:val="32"/>
+        </w:rPr>
+        <w:t xml:space="preserve"> </w:t>
+      </w:r>
+      <w:r>
+        <w:rPr>
+          <w:b/>
+          <w:sz w:val="32"/>
+          <w:szCs w:val="32"/>
+        </w:rPr>
+        <w:t xml:space="preserve">bricks. </w:t>
+      </w:r>
+      <w:proofErr w:type="spellStart"/>
+      <w:r>
+        <w:rPr>
+          <w:sz w:val="32"/>
+          <w:szCs w:val="32"/>
+        </w:rPr>
+        <w:t>Və</w:t>
+      </w:r>
+      <w:proofErr w:type="spellEnd"/>
+      <w:r>
+        <w:rPr>
+          <w:sz w:val="32"/>
+          <w:szCs w:val="32"/>
+        </w:rPr>
+        <w:t xml:space="preserve"> </w:t>
+      </w:r>
+      <w:proofErr w:type="spellStart"/>
+      <w:r>
+        <w:rPr>
+          <w:sz w:val="32"/>
+          <w:szCs w:val="32"/>
+        </w:rPr>
+        <w:t>mənim</w:t>
+      </w:r>
+      <w:proofErr w:type="spellEnd"/>
+      <w:r>
+        <w:rPr>
+          <w:sz w:val="32"/>
+          <w:szCs w:val="32"/>
+        </w:rPr>
+        <w:t xml:space="preserve"> </w:t>
+      </w:r>
+      <w:proofErr w:type="spellStart"/>
+      <w:r>
+        <w:rPr>
+          <w:sz w:val="32"/>
+          <w:szCs w:val="32"/>
+        </w:rPr>
+        <w:t>bu</w:t>
+      </w:r>
+      <w:proofErr w:type="spellEnd"/>
+      <w:r>
+        <w:rPr>
+          <w:sz w:val="32"/>
+          <w:szCs w:val="32"/>
+        </w:rPr>
+        <w:t xml:space="preserve"> table </w:t>
+      </w:r>
+      <w:proofErr w:type="spellStart"/>
+      <w:r>
+        <w:rPr>
+          <w:sz w:val="32"/>
+          <w:szCs w:val="32"/>
+        </w:rPr>
+        <w:t>üzərində</w:t>
+      </w:r>
+      <w:proofErr w:type="spellEnd"/>
+      <w:r>
+        <w:rPr>
+          <w:sz w:val="32"/>
+          <w:szCs w:val="32"/>
+        </w:rPr>
+        <w:t xml:space="preserve"> </w:t>
+      </w:r>
+      <w:proofErr w:type="spellStart"/>
+      <w:r>
+        <w:rPr>
+          <w:sz w:val="32"/>
+          <w:szCs w:val="32"/>
+        </w:rPr>
+        <w:t>etmək</w:t>
+      </w:r>
+      <w:proofErr w:type="spellEnd"/>
+      <w:r>
+        <w:rPr>
+          <w:sz w:val="32"/>
+          <w:szCs w:val="32"/>
+        </w:rPr>
+        <w:t xml:space="preserve"> </w:t>
+      </w:r>
+      <w:proofErr w:type="spellStart"/>
+      <w:r>
+        <w:rPr>
+          <w:sz w:val="32"/>
+          <w:szCs w:val="32"/>
+        </w:rPr>
+        <w:t>istədiyim</w:t>
+      </w:r>
+      <w:proofErr w:type="spellEnd"/>
+      <w:r>
+        <w:rPr>
+          <w:sz w:val="32"/>
+          <w:szCs w:val="32"/>
+        </w:rPr>
+        <w:t xml:space="preserve"> </w:t>
+      </w:r>
+      <w:proofErr w:type="spellStart"/>
+      <w:r>
+        <w:rPr>
+          <w:sz w:val="32"/>
+          <w:szCs w:val="32"/>
+        </w:rPr>
+        <w:t>əməliyyat</w:t>
+      </w:r>
+      <w:proofErr w:type="spellEnd"/>
+      <w:r>
+        <w:rPr>
+          <w:sz w:val="32"/>
+          <w:szCs w:val="32"/>
+        </w:rPr>
+        <w:t xml:space="preserve"> </w:t>
+      </w:r>
+      <w:proofErr w:type="spellStart"/>
+      <w:r>
+        <w:rPr>
+          <w:sz w:val="32"/>
+          <w:szCs w:val="32"/>
+        </w:rPr>
+        <w:t>bundan</w:t>
+      </w:r>
+      <w:proofErr w:type="spellEnd"/>
+      <w:r>
+        <w:rPr>
+          <w:sz w:val="32"/>
+          <w:szCs w:val="32"/>
+        </w:rPr>
+        <w:t xml:space="preserve"> </w:t>
+      </w:r>
+      <w:proofErr w:type="spellStart"/>
+      <w:r>
+        <w:rPr>
+          <w:sz w:val="32"/>
+          <w:szCs w:val="32"/>
+        </w:rPr>
+        <w:t>ibarət</w:t>
+      </w:r>
+      <w:proofErr w:type="spellEnd"/>
+      <w:r>
+        <w:rPr>
+          <w:sz w:val="32"/>
+          <w:szCs w:val="32"/>
+        </w:rPr>
+        <w:t xml:space="preserve"> </w:t>
+      </w:r>
+      <w:proofErr w:type="spellStart"/>
+      <w:r>
+        <w:rPr>
+          <w:sz w:val="32"/>
+          <w:szCs w:val="32"/>
+        </w:rPr>
+        <w:t>olacaqdır</w:t>
+      </w:r>
+      <w:proofErr w:type="spellEnd"/>
+      <w:r>
+        <w:rPr>
+          <w:sz w:val="32"/>
+          <w:szCs w:val="32"/>
+        </w:rPr>
+        <w:t xml:space="preserve"> </w:t>
+      </w:r>
+      <w:proofErr w:type="spellStart"/>
+      <w:r>
+        <w:rPr>
+          <w:sz w:val="32"/>
+          <w:szCs w:val="32"/>
+        </w:rPr>
+        <w:t>ki</w:t>
+      </w:r>
+      <w:proofErr w:type="spellEnd"/>
+      <w:r>
+        <w:rPr>
+          <w:sz w:val="32"/>
+          <w:szCs w:val="32"/>
+        </w:rPr>
+        <w:t xml:space="preserve">, </w:t>
+      </w:r>
+      <w:proofErr w:type="spellStart"/>
+      <w:r>
+        <w:rPr>
+          <w:sz w:val="32"/>
+          <w:szCs w:val="32"/>
+        </w:rPr>
+        <w:t>həmən</w:t>
+      </w:r>
+      <w:proofErr w:type="spellEnd"/>
+      <w:r>
+        <w:rPr>
+          <w:sz w:val="32"/>
+          <w:szCs w:val="32"/>
+        </w:rPr>
+        <w:t xml:space="preserve"> </w:t>
+      </w:r>
+      <w:proofErr w:type="spellStart"/>
+      <w:r>
+        <w:rPr>
+          <w:sz w:val="32"/>
+          <w:szCs w:val="32"/>
+        </w:rPr>
+        <w:t>bu</w:t>
+      </w:r>
+      <w:proofErr w:type="spellEnd"/>
+      <w:r>
+        <w:rPr>
+          <w:sz w:val="32"/>
+          <w:szCs w:val="32"/>
+        </w:rPr>
+        <w:t xml:space="preserve"> </w:t>
+      </w:r>
+      <w:proofErr w:type="spellStart"/>
+      <w:r>
+        <w:rPr>
+          <w:b/>
+          <w:sz w:val="32"/>
+          <w:szCs w:val="32"/>
+        </w:rPr>
+        <w:t>resultset</w:t>
+      </w:r>
+      <w:proofErr w:type="spellEnd"/>
+      <w:r>
+        <w:rPr>
+          <w:b/>
+          <w:sz w:val="32"/>
+          <w:szCs w:val="32"/>
+        </w:rPr>
+        <w:t xml:space="preserve"> </w:t>
+      </w:r>
+      <w:proofErr w:type="spellStart"/>
+      <w:r>
+        <w:rPr>
+          <w:sz w:val="32"/>
+          <w:szCs w:val="32"/>
+        </w:rPr>
+        <w:t>də</w:t>
+      </w:r>
+      <w:proofErr w:type="spellEnd"/>
+      <w:r>
+        <w:rPr>
+          <w:sz w:val="32"/>
+          <w:szCs w:val="32"/>
+        </w:rPr>
+        <w:t xml:space="preserve"> </w:t>
+      </w:r>
+      <w:proofErr w:type="spellStart"/>
+      <w:r>
+        <w:rPr>
+          <w:sz w:val="32"/>
+          <w:szCs w:val="32"/>
+        </w:rPr>
+        <w:t>əlavə</w:t>
+      </w:r>
+      <w:proofErr w:type="spellEnd"/>
+      <w:r>
+        <w:rPr>
+          <w:sz w:val="32"/>
+          <w:szCs w:val="32"/>
+        </w:rPr>
+        <w:t xml:space="preserve"> </w:t>
+      </w:r>
+      <w:proofErr w:type="spellStart"/>
+      <w:r>
+        <w:rPr>
+          <w:sz w:val="32"/>
+          <w:szCs w:val="32"/>
+        </w:rPr>
+        <w:t>bir</w:t>
+      </w:r>
+      <w:proofErr w:type="spellEnd"/>
+      <w:r>
+        <w:rPr>
+          <w:sz w:val="32"/>
+          <w:szCs w:val="32"/>
+        </w:rPr>
+        <w:t xml:space="preserve"> </w:t>
+      </w:r>
+      <w:proofErr w:type="spellStart"/>
+      <w:r>
+        <w:rPr>
+          <w:sz w:val="32"/>
+          <w:szCs w:val="32"/>
+        </w:rPr>
+        <w:t>sütun</w:t>
+      </w:r>
+      <w:proofErr w:type="spellEnd"/>
+      <w:r>
+        <w:rPr>
+          <w:sz w:val="32"/>
+          <w:szCs w:val="32"/>
+        </w:rPr>
+        <w:t xml:space="preserve"> da </w:t>
+      </w:r>
+      <w:proofErr w:type="spellStart"/>
+      <w:r>
+        <w:rPr>
+          <w:sz w:val="32"/>
+          <w:szCs w:val="32"/>
+        </w:rPr>
+        <w:t>olsun</w:t>
+      </w:r>
+      <w:proofErr w:type="spellEnd"/>
+      <w:r>
+        <w:rPr>
+          <w:sz w:val="32"/>
+          <w:szCs w:val="32"/>
+        </w:rPr>
+        <w:t xml:space="preserve"> </w:t>
+      </w:r>
+      <w:proofErr w:type="spellStart"/>
+      <w:r>
+        <w:rPr>
+          <w:sz w:val="32"/>
+          <w:szCs w:val="32"/>
+        </w:rPr>
+        <w:t>və</w:t>
+      </w:r>
+      <w:proofErr w:type="spellEnd"/>
+      <w:r>
+        <w:rPr>
+          <w:sz w:val="32"/>
+          <w:szCs w:val="32"/>
+        </w:rPr>
+        <w:t xml:space="preserve"> </w:t>
+      </w:r>
+      <w:proofErr w:type="spellStart"/>
+      <w:r>
+        <w:rPr>
+          <w:sz w:val="32"/>
+          <w:szCs w:val="32"/>
+        </w:rPr>
+        <w:t>orada</w:t>
+      </w:r>
+      <w:proofErr w:type="spellEnd"/>
+      <w:r>
+        <w:rPr>
+          <w:sz w:val="32"/>
+          <w:szCs w:val="32"/>
+        </w:rPr>
+        <w:t xml:space="preserve"> </w:t>
+      </w:r>
+      <w:proofErr w:type="spellStart"/>
+      <w:r>
+        <w:rPr>
+          <w:sz w:val="32"/>
+          <w:szCs w:val="32"/>
+        </w:rPr>
+        <w:t>həmən</w:t>
+      </w:r>
+      <w:proofErr w:type="spellEnd"/>
+      <w:r>
+        <w:rPr>
+          <w:sz w:val="32"/>
+          <w:szCs w:val="32"/>
+        </w:rPr>
+        <w:t xml:space="preserve"> </w:t>
+      </w:r>
+      <w:proofErr w:type="spellStart"/>
+      <w:r>
+        <w:rPr>
+          <w:sz w:val="32"/>
+          <w:szCs w:val="32"/>
+        </w:rPr>
+        <w:t>bu</w:t>
+      </w:r>
+      <w:proofErr w:type="spellEnd"/>
+      <w:r>
+        <w:rPr>
+          <w:sz w:val="32"/>
+          <w:szCs w:val="32"/>
+        </w:rPr>
+        <w:t xml:space="preserve"> table da </w:t>
+      </w:r>
+      <w:proofErr w:type="spellStart"/>
+      <w:r>
+        <w:rPr>
+          <w:sz w:val="32"/>
+          <w:szCs w:val="32"/>
+        </w:rPr>
+        <w:t>neçə</w:t>
+      </w:r>
+      <w:proofErr w:type="spellEnd"/>
+      <w:r>
+        <w:rPr>
+          <w:sz w:val="32"/>
+          <w:szCs w:val="32"/>
+        </w:rPr>
+        <w:t xml:space="preserve"> </w:t>
+      </w:r>
+      <w:proofErr w:type="spellStart"/>
+      <w:r>
+        <w:rPr>
+          <w:sz w:val="32"/>
+          <w:szCs w:val="32"/>
+        </w:rPr>
+        <w:t>sətir</w:t>
+      </w:r>
+      <w:proofErr w:type="spellEnd"/>
+      <w:r>
+        <w:rPr>
+          <w:sz w:val="32"/>
+          <w:szCs w:val="32"/>
+        </w:rPr>
+        <w:t xml:space="preserve"> </w:t>
+      </w:r>
+      <w:proofErr w:type="spellStart"/>
+      <w:r>
+        <w:rPr>
+          <w:sz w:val="32"/>
+          <w:szCs w:val="32"/>
+        </w:rPr>
+        <w:t>var</w:t>
+      </w:r>
+      <w:proofErr w:type="spellEnd"/>
+      <w:r>
+        <w:rPr>
+          <w:sz w:val="32"/>
+          <w:szCs w:val="32"/>
+        </w:rPr>
+        <w:t xml:space="preserve"> </w:t>
+      </w:r>
+      <w:proofErr w:type="spellStart"/>
+      <w:r>
+        <w:rPr>
+          <w:sz w:val="32"/>
+          <w:szCs w:val="32"/>
+        </w:rPr>
+        <w:t>onların</w:t>
+      </w:r>
+      <w:proofErr w:type="spellEnd"/>
+      <w:r>
+        <w:rPr>
+          <w:sz w:val="32"/>
+          <w:szCs w:val="32"/>
+        </w:rPr>
+        <w:t xml:space="preserve"> </w:t>
+      </w:r>
+      <w:proofErr w:type="spellStart"/>
+      <w:r>
+        <w:rPr>
+          <w:sz w:val="32"/>
+          <w:szCs w:val="32"/>
+        </w:rPr>
+        <w:t>sayını</w:t>
+      </w:r>
+      <w:proofErr w:type="spellEnd"/>
+      <w:r>
+        <w:rPr>
+          <w:sz w:val="32"/>
+          <w:szCs w:val="32"/>
+        </w:rPr>
+        <w:t xml:space="preserve"> </w:t>
+      </w:r>
+      <w:proofErr w:type="spellStart"/>
+      <w:r>
+        <w:rPr>
+          <w:sz w:val="32"/>
+          <w:szCs w:val="32"/>
+        </w:rPr>
+        <w:t>göstərsin</w:t>
+      </w:r>
+      <w:proofErr w:type="spellEnd"/>
+      <w:r>
+        <w:rPr>
+          <w:sz w:val="32"/>
+          <w:szCs w:val="32"/>
+        </w:rPr>
+        <w:t xml:space="preserve">. </w:t>
+      </w:r>
+      <w:proofErr w:type="spellStart"/>
+      <w:r>
+        <w:rPr>
+          <w:sz w:val="32"/>
+          <w:szCs w:val="32"/>
+        </w:rPr>
+        <w:t>Bunu</w:t>
+      </w:r>
+      <w:proofErr w:type="spellEnd"/>
+      <w:r>
+        <w:rPr>
+          <w:sz w:val="32"/>
+          <w:szCs w:val="32"/>
+        </w:rPr>
+        <w:t xml:space="preserve"> </w:t>
+      </w:r>
+      <w:proofErr w:type="spellStart"/>
+      <w:r>
+        <w:rPr>
+          <w:sz w:val="32"/>
+          <w:szCs w:val="32"/>
+        </w:rPr>
+        <w:t>etmək</w:t>
+      </w:r>
+      <w:proofErr w:type="spellEnd"/>
+      <w:r>
+        <w:rPr>
+          <w:sz w:val="32"/>
+          <w:szCs w:val="32"/>
+        </w:rPr>
+        <w:t xml:space="preserve"> </w:t>
+      </w:r>
+      <w:proofErr w:type="spellStart"/>
+      <w:r>
+        <w:rPr>
+          <w:sz w:val="32"/>
+          <w:szCs w:val="32"/>
+        </w:rPr>
+        <w:t>üçün</w:t>
+      </w:r>
+      <w:proofErr w:type="spellEnd"/>
+      <w:r>
+        <w:rPr>
+          <w:sz w:val="32"/>
+          <w:szCs w:val="32"/>
+        </w:rPr>
+        <w:t xml:space="preserve"> biz </w:t>
+      </w:r>
+      <w:proofErr w:type="spellStart"/>
+      <w:r>
+        <w:rPr>
+          <w:sz w:val="32"/>
+          <w:szCs w:val="32"/>
+        </w:rPr>
+        <w:t>öncəki</w:t>
+      </w:r>
+      <w:proofErr w:type="spellEnd"/>
+      <w:r>
+        <w:rPr>
+          <w:sz w:val="32"/>
+          <w:szCs w:val="32"/>
+        </w:rPr>
+        <w:t xml:space="preserve"> </w:t>
+      </w:r>
+      <w:proofErr w:type="spellStart"/>
+      <w:r>
+        <w:rPr>
+          <w:sz w:val="32"/>
+          <w:szCs w:val="32"/>
+        </w:rPr>
+        <w:t>mövzulardan</w:t>
+      </w:r>
+      <w:proofErr w:type="spellEnd"/>
+      <w:r>
+        <w:rPr>
+          <w:sz w:val="32"/>
+          <w:szCs w:val="32"/>
+        </w:rPr>
+        <w:t xml:space="preserve"> </w:t>
+      </w:r>
+      <w:proofErr w:type="spellStart"/>
+      <w:r>
+        <w:rPr>
+          <w:sz w:val="32"/>
+          <w:szCs w:val="32"/>
+        </w:rPr>
+        <w:t>keçmişdik</w:t>
+      </w:r>
+      <w:proofErr w:type="spellEnd"/>
+      <w:r>
+        <w:rPr>
+          <w:sz w:val="32"/>
+          <w:szCs w:val="32"/>
+        </w:rPr>
+        <w:t xml:space="preserve"> </w:t>
+      </w:r>
+      <w:proofErr w:type="spellStart"/>
+      <w:r>
+        <w:rPr>
+          <w:sz w:val="32"/>
+          <w:szCs w:val="32"/>
+        </w:rPr>
+        <w:t>ki</w:t>
+      </w:r>
+      <w:proofErr w:type="spellEnd"/>
+      <w:r>
+        <w:rPr>
+          <w:sz w:val="32"/>
+          <w:szCs w:val="32"/>
+        </w:rPr>
+        <w:t xml:space="preserve">, </w:t>
+      </w:r>
+      <w:proofErr w:type="spellStart"/>
+      <w:r>
+        <w:rPr>
+          <w:sz w:val="32"/>
+          <w:szCs w:val="32"/>
+        </w:rPr>
+        <w:t>bu</w:t>
+      </w:r>
+      <w:proofErr w:type="spellEnd"/>
+      <w:r>
+        <w:rPr>
+          <w:sz w:val="32"/>
+          <w:szCs w:val="32"/>
+        </w:rPr>
+        <w:t xml:space="preserve"> </w:t>
+      </w:r>
+      <w:proofErr w:type="spellStart"/>
+      <w:r>
+        <w:rPr>
+          <w:sz w:val="32"/>
+          <w:szCs w:val="32"/>
+        </w:rPr>
+        <w:t>əməliyyatı</w:t>
+      </w:r>
+      <w:proofErr w:type="spellEnd"/>
+      <w:r>
+        <w:rPr>
+          <w:sz w:val="32"/>
+          <w:szCs w:val="32"/>
+        </w:rPr>
+        <w:t xml:space="preserve"> </w:t>
+      </w:r>
+      <w:proofErr w:type="spellStart"/>
+      <w:r>
+        <w:rPr>
+          <w:sz w:val="32"/>
+          <w:szCs w:val="32"/>
+        </w:rPr>
+        <w:t>yerinə</w:t>
+      </w:r>
+      <w:proofErr w:type="spellEnd"/>
+      <w:r>
+        <w:rPr>
+          <w:sz w:val="32"/>
+          <w:szCs w:val="32"/>
+        </w:rPr>
+        <w:t xml:space="preserve"> </w:t>
+      </w:r>
+      <w:proofErr w:type="spellStart"/>
+      <w:r>
+        <w:rPr>
+          <w:sz w:val="32"/>
+          <w:szCs w:val="32"/>
+        </w:rPr>
+        <w:t>yetirmək</w:t>
+      </w:r>
+      <w:proofErr w:type="spellEnd"/>
+      <w:r>
+        <w:rPr>
+          <w:sz w:val="32"/>
+          <w:szCs w:val="32"/>
+        </w:rPr>
+        <w:t xml:space="preserve"> </w:t>
+      </w:r>
+      <w:proofErr w:type="spellStart"/>
+      <w:r>
+        <w:rPr>
+          <w:sz w:val="32"/>
+          <w:szCs w:val="32"/>
+        </w:rPr>
+        <w:t>üçün</w:t>
+      </w:r>
+      <w:proofErr w:type="spellEnd"/>
+      <w:r>
+        <w:rPr>
+          <w:sz w:val="32"/>
+          <w:szCs w:val="32"/>
+        </w:rPr>
+        <w:t xml:space="preserve"> </w:t>
+      </w:r>
+      <w:proofErr w:type="spellStart"/>
+      <w:r>
+        <w:rPr>
+          <w:sz w:val="32"/>
+          <w:szCs w:val="32"/>
+        </w:rPr>
+        <w:t>aşağıdakı</w:t>
+      </w:r>
+      <w:proofErr w:type="spellEnd"/>
+      <w:r>
+        <w:rPr>
+          <w:sz w:val="32"/>
+          <w:szCs w:val="32"/>
+        </w:rPr>
+        <w:t xml:space="preserve"> query-</w:t>
+      </w:r>
+      <w:proofErr w:type="spellStart"/>
+      <w:r>
+        <w:rPr>
+          <w:sz w:val="32"/>
+          <w:szCs w:val="32"/>
+        </w:rPr>
+        <w:t>ləri</w:t>
+      </w:r>
+      <w:proofErr w:type="spellEnd"/>
+      <w:r>
+        <w:rPr>
+          <w:sz w:val="32"/>
+          <w:szCs w:val="32"/>
+        </w:rPr>
+        <w:t xml:space="preserve"> </w:t>
+      </w:r>
+      <w:proofErr w:type="spellStart"/>
+      <w:r>
+        <w:rPr>
+          <w:sz w:val="32"/>
+          <w:szCs w:val="32"/>
+        </w:rPr>
+        <w:t>yazmağımız</w:t>
+      </w:r>
+      <w:proofErr w:type="spellEnd"/>
+      <w:r>
+        <w:rPr>
+          <w:sz w:val="32"/>
+          <w:szCs w:val="32"/>
+        </w:rPr>
+        <w:t xml:space="preserve"> </w:t>
+      </w:r>
+      <w:proofErr w:type="spellStart"/>
+      <w:r>
+        <w:rPr>
+          <w:sz w:val="32"/>
+          <w:szCs w:val="32"/>
+        </w:rPr>
+        <w:t>gərəkdir</w:t>
+      </w:r>
+      <w:proofErr w:type="spellEnd"/>
+      <w:r>
+        <w:rPr>
+          <w:sz w:val="32"/>
+          <w:szCs w:val="32"/>
+        </w:rPr>
+        <w:t>.</w:t>
+      </w:r>
+    </w:p>
+    <w:p>
+      <w:pPr>
+        <w:rPr>
+          <w:sz w:val="32"/>
+          <w:szCs w:val="32"/>
+          <w:lang w:val="az-Latn-AZ"/>
+        </w:rPr>
+      </w:pPr>
+      <w:r>
+        <w:rPr>
+          <w:sz w:val="32"/>
+          <w:szCs w:val="32"/>
+          <w:lang w:val="az-Latn-AZ"/>
+        </w:rPr>
+        <w:lastRenderedPageBreak/>
+        <w:t xml:space="preserve">yuxarıdakı querdə gördüyünüz kimi çıxan </w:t>
+      </w:r>
+      <w:r>
+        <w:rPr>
+          <w:b/>
+          <w:sz w:val="32"/>
+          <w:szCs w:val="32"/>
+          <w:lang w:val="az-Latn-AZ"/>
+        </w:rPr>
+        <w:t xml:space="preserve">resultset </w:t>
+      </w:r>
+      <w:r>
+        <w:rPr>
+          <w:sz w:val="32"/>
+          <w:szCs w:val="32"/>
+          <w:lang w:val="az-Latn-AZ"/>
+        </w:rPr>
+        <w:t xml:space="preserve">də </w:t>
+      </w:r>
+      <w:r>
+        <w:rPr>
+          <w:b/>
+          <w:sz w:val="32"/>
+          <w:szCs w:val="32"/>
+          <w:lang w:val="az-Latn-AZ"/>
+        </w:rPr>
+        <w:t xml:space="preserve">bricks </w:t>
+      </w:r>
+      <w:r>
+        <w:rPr>
+          <w:sz w:val="32"/>
+          <w:szCs w:val="32"/>
+          <w:lang w:val="az-Latn-AZ"/>
+        </w:rPr>
+        <w:t>table-ında neçə sətir var onu əlavə sütunda göstərmiş olduq</w:t>
+      </w:r>
+      <w:r>
+        <w:rPr>
+          <w:sz w:val="32"/>
+          <w:szCs w:val="32"/>
+          <w:lang w:val="az-Latn-AZ"/>
+        </w:rPr>
+        <w:t xml:space="preserve"> və bunu öyrəndiyimiz </w:t>
+      </w:r>
+      <w:r>
+        <w:rPr>
+          <w:b/>
+          <w:sz w:val="32"/>
+          <w:szCs w:val="32"/>
+          <w:lang w:val="az-Latn-AZ"/>
+        </w:rPr>
+        <w:t xml:space="preserve">subquery </w:t>
+      </w:r>
+      <w:r>
+        <w:rPr>
+          <w:sz w:val="32"/>
+          <w:szCs w:val="32"/>
+          <w:lang w:val="az-Latn-AZ"/>
+        </w:rPr>
+        <w:t>vasitəsi ilə hə</w:t>
+      </w:r>
+      <w:r>
+        <w:rPr>
+          <w:sz w:val="32"/>
+          <w:szCs w:val="32"/>
+          <w:lang w:val="az-Latn-AZ"/>
+        </w:rPr>
+        <w:t>yata keçirtdik</w:t>
+      </w:r>
+      <w:r>
+        <w:rPr>
+          <w:sz w:val="32"/>
+          <w:szCs w:val="32"/>
+          <w:lang w:val="az-Latn-AZ"/>
+        </w:rPr>
+        <w:t>.</w:t>
+      </w:r>
+    </w:p>
+    <w:p>
+      <w:pPr>
+        <w:pStyle w:val="ListParagraph"/>
+        <w:rPr>
+          <w:sz w:val="32"/>
+          <w:szCs w:val="32"/>
+          <w:lang w:val="az-Latn-AZ"/>
+        </w:rPr>
+      </w:pPr>
+    </w:p>
+    <w:p>
+      <w:pPr>
+        <w:pStyle w:val="ListParagraph"/>
+        <w:numPr>
+          <w:ilvl w:val="0"/>
+          <w:numId w:val="1"/>
+        </w:numPr>
+        <w:rPr>
+          <w:sz w:val="32"/>
+          <w:szCs w:val="32"/>
+          <w:lang w:val="az-Latn-AZ"/>
+        </w:rPr>
+      </w:pPr>
+      <w:r>
+        <w:rPr>
+          <w:noProof/>
+          <w:sz w:val="32"/>
+          <w:szCs w:val="32"/>
+        </w:rPr>
+        <w:drawing>
+          <wp:anchor distT="0" distB="0" distL="114300" distR="114300" simplePos="0" relativeHeight="251662336" behindDoc="0" locked="0" layoutInCell="1" allowOverlap="1" wp14:anchorId="2278DF03" wp14:editId="7DAF932F">
+            <wp:simplePos x="0" y="0"/>
+            <wp:positionH relativeFrom="column">
+              <wp:posOffset>132080</wp:posOffset>
+            </wp:positionH>
+            <wp:positionV relativeFrom="paragraph">
+              <wp:posOffset>1779270</wp:posOffset>
+            </wp:positionV>
+            <wp:extent cx="5943600" cy="1007110"/>
+            <wp:effectExtent l="0" t="0" r="0" b="2540"/>
+            <wp:wrapSquare wrapText="bothSides"/>
+            <wp:docPr id="5" name="Picture 5"/>
+            <wp:cNvGraphicFramePr>
+              <a:graphicFrameLocks xmlns:a="http://schemas.openxmlformats.org/drawingml/2006/main" noChangeAspect="1"/>
+            </wp:cNvGraphicFramePr>
+            <a:graphic xmlns:a="http://schemas.openxmlformats.org/drawingml/2006/main">
+              <a:graphicData uri="http://schemas.openxmlformats.org/drawingml/2006/picture">
+                <pic:pic xmlns:pic="http://schemas.openxmlformats.org/drawingml/2006/picture">
+                  <pic:nvPicPr>
+                    <pic:cNvPr id="5" name="5.jpg"/>
+                    <pic:cNvPicPr/>
+                  </pic:nvPicPr>
+                  <pic:blipFill>
+                    <a:blip r:embed="rId8" cstate="print">
+                      <a:extLst>
+                        <a:ext uri="{28A0092B-C50C-407E-A947-70E740481C1C}">
+                          <a14:useLocalDpi xmlns:a14="http://schemas.microsoft.com/office/drawing/2010/main" val="0"/>
+                        </a:ext>
+                      </a:extLst>
+                    </a:blip>
+                    <a:stretch>
+                      <a:fillRect/>
+                    </a:stretch>
+                  </pic:blipFill>
+                  <pic:spPr>
+                    <a:xfrm>
+                      <a:off x="0" y="0"/>
+                      <a:ext cx="5943600" cy="1007110"/>
+                    </a:xfrm>
+                    <a:prstGeom prst="rect">
+                      <a:avLst/>
+                    </a:prstGeom>
+                  </pic:spPr>
+                </pic:pic>
+              </a:graphicData>
+            </a:graphic>
+          </wp:anchor>
+        </w:drawing>
+      </w:r>
+      <w:r>
+        <w:rPr>
+          <w:noProof/>
+          <w:sz w:val="32"/>
+          <w:szCs w:val="32"/>
+        </w:rPr>
+        <w:drawing>
+          <wp:anchor distT="0" distB="0" distL="114300" distR="114300" simplePos="0" relativeHeight="251661312" behindDoc="0" locked="0" layoutInCell="1" allowOverlap="1" wp14:anchorId="6A90D50E" wp14:editId="28844245">
+            <wp:simplePos x="0" y="0"/>
+            <wp:positionH relativeFrom="column">
+              <wp:posOffset>137160</wp:posOffset>
+            </wp:positionH>
+            <wp:positionV relativeFrom="paragraph">
+              <wp:posOffset>1129030</wp:posOffset>
+            </wp:positionV>
+            <wp:extent cx="5943600" cy="656590"/>
+            <wp:effectExtent l="0" t="0" r="0" b="0"/>
+            <wp:wrapSquare wrapText="bothSides"/>
+            <wp:docPr id="4" name="Picture 4"/>
+            <wp:cNvGraphicFramePr>
+              <a:graphicFrameLocks xmlns:a="http://schemas.openxmlformats.org/drawingml/2006/main" noChangeAspect="1"/>
+            </wp:cNvGraphicFramePr>
+            <a:graphic xmlns:a="http://schemas.openxmlformats.org/drawingml/2006/main">
+              <a:graphicData uri="http://schemas.openxmlformats.org/drawingml/2006/picture">
+                <pic:pic xmlns:pic="http://schemas.openxmlformats.org/drawingml/2006/picture">
+                  <pic:nvPicPr>
+                    <pic:cNvPr id="4" name="4.jpg"/>
+                    <pic:cNvPicPr/>
+                  </pic:nvPicPr>
+                  <pic:blipFill>
+                    <a:blip r:embed="rId9" cstate="print">
+                      <a:extLst>
+                        <a:ext uri="{28A0092B-C50C-407E-A947-70E740481C1C}">
+                          <a14:useLocalDpi xmlns:a14="http://schemas.microsoft.com/office/drawing/2010/main" val="0"/>
+                        </a:ext>
+                      </a:extLst>
+                    </a:blip>
+                    <a:stretch>
+                      <a:fillRect/>
+                    </a:stretch>
+                  </pic:blipFill>
+                  <pic:spPr>
+                    <a:xfrm>
+                      <a:off x="0" y="0"/>
+                      <a:ext cx="5943600" cy="656590"/>
+                    </a:xfrm>
+                    <a:prstGeom prst="rect">
+                      <a:avLst/>
+                    </a:prstGeom>
+                  </pic:spPr>
+                </pic:pic>
+              </a:graphicData>
+            </a:graphic>
+          </wp:anchor>
+        </w:drawing>
+      </w:r>
+      <w:r>
+        <w:rPr>
+          <w:sz w:val="32"/>
+          <w:szCs w:val="32"/>
+          <w:lang w:val="az-Latn-AZ"/>
+        </w:rPr>
+        <w:t xml:space="preserve">Bəs yaxşı mən istəyirəm ki, </w:t>
+      </w:r>
+      <w:r>
+        <w:rPr>
+          <w:b/>
+          <w:sz w:val="32"/>
+          <w:szCs w:val="32"/>
+          <w:lang w:val="az-Latn-AZ"/>
+        </w:rPr>
+        <w:t xml:space="preserve">bricks </w:t>
+      </w:r>
+      <w:r>
+        <w:rPr>
+          <w:sz w:val="32"/>
+          <w:szCs w:val="32"/>
+          <w:lang w:val="az-Latn-AZ"/>
+        </w:rPr>
+        <w:t xml:space="preserve">table-ında neçə ədəd </w:t>
+      </w:r>
+      <w:r>
+        <w:rPr>
+          <w:b/>
+          <w:sz w:val="32"/>
+          <w:szCs w:val="32"/>
+          <w:lang w:val="az-Latn-AZ"/>
+        </w:rPr>
+        <w:t>red</w:t>
+      </w:r>
+      <w:r>
+        <w:rPr>
+          <w:sz w:val="32"/>
+          <w:szCs w:val="32"/>
+          <w:lang w:val="az-Latn-AZ"/>
+        </w:rPr>
+        <w:t xml:space="preserve">, neçə ədəd </w:t>
+      </w:r>
+      <w:r>
+        <w:rPr>
+          <w:b/>
+          <w:sz w:val="32"/>
+          <w:szCs w:val="32"/>
+          <w:lang w:val="az-Latn-AZ"/>
+        </w:rPr>
+        <w:t xml:space="preserve">blue </w:t>
+      </w:r>
+      <w:r>
+        <w:rPr>
+          <w:sz w:val="32"/>
+          <w:szCs w:val="32"/>
+          <w:lang w:val="az-Latn-AZ"/>
+        </w:rPr>
+        <w:t xml:space="preserve">və neçə ədəd </w:t>
+      </w:r>
+      <w:r>
+        <w:rPr>
+          <w:b/>
+          <w:sz w:val="32"/>
+          <w:szCs w:val="32"/>
+          <w:lang w:val="az-Latn-AZ"/>
+        </w:rPr>
+        <w:t xml:space="preserve">green </w:t>
+      </w:r>
+      <w:r>
+        <w:rPr>
+          <w:sz w:val="32"/>
+          <w:szCs w:val="32"/>
+          <w:lang w:val="az-Latn-AZ"/>
+        </w:rPr>
+        <w:t>rənglərindən var onların sayını göstərən query yazım. Bunu edə bilmək üçün aşağıdakı query-ə baxmağımız gərəkdir.</w:t>
+      </w:r>
+    </w:p>
+    <w:p>
+      <w:pPr>
+        <w:rPr>
+          <w:sz w:val="32"/>
+          <w:szCs w:val="32"/>
+          <w:lang w:val="az-Latn-AZ"/>
+        </w:rPr>
+      </w:pPr>
+      <w:r>
+        <w:rPr>
+          <w:sz w:val="32"/>
+          <w:szCs w:val="32"/>
+          <w:lang w:val="az-Latn-AZ"/>
+        </w:rPr>
+        <w:t xml:space="preserve">yuxarıdakı query də gördüyünüz kimi biz əvvəlki mövzudan öyrəndiyimiz </w:t>
+      </w:r>
+      <w:r>
+        <w:rPr>
+          <w:b/>
+          <w:sz w:val="32"/>
+          <w:szCs w:val="32"/>
+          <w:lang w:val="az-Latn-AZ"/>
+        </w:rPr>
+        <w:t>corr</w:t>
+      </w:r>
+      <w:r>
+        <w:rPr>
+          <w:b/>
+          <w:sz w:val="32"/>
+          <w:szCs w:val="32"/>
+          <w:lang w:val="az-Latn-AZ"/>
+        </w:rPr>
+        <w:t>elated subquery</w:t>
+      </w:r>
+      <w:r>
+        <w:rPr>
+          <w:sz w:val="32"/>
+          <w:szCs w:val="32"/>
+          <w:lang w:val="az-Latn-AZ"/>
+        </w:rPr>
+        <w:t xml:space="preserve">-dən istifadə edərək bu problemi həll etmiş olduq. Yəni </w:t>
+      </w:r>
+      <w:r>
+        <w:rPr>
+          <w:b/>
+          <w:sz w:val="32"/>
+          <w:szCs w:val="32"/>
+          <w:lang w:val="az-Latn-AZ"/>
+        </w:rPr>
+        <w:t xml:space="preserve">bricks </w:t>
+      </w:r>
+      <w:r>
+        <w:rPr>
+          <w:sz w:val="32"/>
+          <w:szCs w:val="32"/>
+          <w:lang w:val="az-Latn-AZ"/>
+        </w:rPr>
+        <w:t>table-ında hər rəngdən neçə ədəddir onu hesabladıq.</w:t>
+      </w:r>
+    </w:p>
+    <w:p>
+      <w:pPr>
+        <w:jc w:val="center"/>
+        <w:rPr>
+          <w:b/>
+          <w:sz w:val="32"/>
+          <w:szCs w:val="32"/>
+          <w:lang w:val="az-Latn-AZ"/>
+        </w:rPr>
+      </w:pPr>
+      <w:r>
+        <w:rPr>
+          <w:b/>
+          <w:sz w:val="32"/>
+          <w:szCs w:val="32"/>
+          <w:lang w:val="az-Latn-AZ"/>
+        </w:rPr>
+        <w:t>OVER() clause</w:t>
+      </w:r>
+    </w:p>
+    <w:p>
+      <w:pPr>
+        <w:pStyle w:val="ListParagraph"/>
+        <w:numPr>
+          <w:ilvl w:val="0"/>
+          <w:numId w:val="4"/>
+        </w:numPr>
+        <w:rPr>
+          <w:sz w:val="32"/>
+          <w:szCs w:val="32"/>
+          <w:lang w:val="az-Latn-AZ"/>
+        </w:rPr>
+      </w:pPr>
+      <w:r>
+        <w:rPr>
+          <w:noProof/>
+          <w:sz w:val="32"/>
+          <w:szCs w:val="32"/>
+        </w:rPr>
+        <w:drawing>
+          <wp:anchor distT="0" distB="0" distL="114300" distR="114300" simplePos="0" relativeHeight="251663360" behindDoc="0" locked="0" layoutInCell="1" allowOverlap="1" wp14:anchorId="354B844D" wp14:editId="34886CE4">
+            <wp:simplePos x="0" y="0"/>
+            <wp:positionH relativeFrom="margin">
+              <wp:align>center</wp:align>
+            </wp:positionH>
+            <wp:positionV relativeFrom="page">
+              <wp:posOffset>7266536</wp:posOffset>
+            </wp:positionV>
+            <wp:extent cx="4953000" cy="1066800"/>
+            <wp:effectExtent l="0" t="0" r="0" b="0"/>
+            <wp:wrapSquare wrapText="bothSides"/>
+            <wp:docPr id="6" name="Picture 6"/>
+            <wp:cNvGraphicFramePr>
+              <a:graphicFrameLocks xmlns:a="http://schemas.openxmlformats.org/drawingml/2006/main" noChangeAspect="1"/>
+            </wp:cNvGraphicFramePr>
+            <a:graphic xmlns:a="http://schemas.openxmlformats.org/drawingml/2006/main">
+              <a:graphicData uri="http://schemas.openxmlformats.org/drawingml/2006/picture">
+                <pic:pic xmlns:pic="http://schemas.openxmlformats.org/drawingml/2006/picture">
+                  <pic:nvPicPr>
+                    <pic:cNvPr id="6" name="6.jpg"/>
+                    <pic:cNvPicPr/>
+                  </pic:nvPicPr>
+                  <pic:blipFill>
+                    <a:blip r:embed="rId10">
+                      <a:extLst>
+                        <a:ext uri="{28A0092B-C50C-407E-A947-70E740481C1C}">
+                          <a14:useLocalDpi xmlns:a14="http://schemas.microsoft.com/office/drawing/2010/main" val="0"/>
+                        </a:ext>
+                      </a:extLst>
+                    </a:blip>
+                    <a:stretch>
+                      <a:fillRect/>
+                    </a:stretch>
+                  </pic:blipFill>
+                  <pic:spPr>
+                    <a:xfrm>
+                      <a:off x="0" y="0"/>
+                      <a:ext cx="4953000" cy="1066800"/>
+                    </a:xfrm>
+                    <a:prstGeom prst="rect">
+                      <a:avLst/>
+                    </a:prstGeom>
+                  </pic:spPr>
+                </pic:pic>
+              </a:graphicData>
+            </a:graphic>
+          </wp:anchor>
+        </w:drawing>
+      </w:r>
+      <w:r>
+        <w:rPr>
+          <w:sz w:val="32"/>
+          <w:szCs w:val="32"/>
+          <w:lang w:val="az-Latn-AZ"/>
+        </w:rPr>
+        <w:t xml:space="preserve">İndi isə gəlin yuxarıda az öncə etdiklərimizin birə bir eynisini budəfə </w:t>
+      </w:r>
+      <w:r>
+        <w:rPr>
+          <w:b/>
+          <w:sz w:val="32"/>
+          <w:szCs w:val="32"/>
+          <w:lang w:val="az-Latn-AZ"/>
+        </w:rPr>
+        <w:t xml:space="preserve">SQL </w:t>
+      </w:r>
+      <w:r>
+        <w:rPr>
+          <w:sz w:val="32"/>
+          <w:szCs w:val="32"/>
+          <w:lang w:val="az-Latn-AZ"/>
+        </w:rPr>
+        <w:t xml:space="preserve">də yeni öyrənəcəyimiz operator olan </w:t>
+      </w:r>
+      <w:r>
+        <w:rPr>
+          <w:b/>
+          <w:sz w:val="32"/>
+          <w:szCs w:val="32"/>
+          <w:lang w:val="az-Latn-AZ"/>
+        </w:rPr>
+        <w:t xml:space="preserve">OVER() </w:t>
+      </w:r>
+      <w:r>
+        <w:rPr>
+          <w:sz w:val="32"/>
+          <w:szCs w:val="32"/>
+          <w:lang w:val="az-Latn-AZ"/>
+        </w:rPr>
+        <w:t>dan istifadə edərək həll etməyə çalışaq.</w:t>
+      </w:r>
+    </w:p>
+    <w:p>
+      <w:pPr>
+        <w:rPr>
+          <w:sz w:val="32"/>
+          <w:szCs w:val="32"/>
+        </w:rPr>
+      </w:pPr>
+    </w:p>
+    <w:p>
+      <w:pPr>
+        <w:rPr>
+          <w:sz w:val="32"/>
+          <w:szCs w:val="32"/>
+        </w:rPr>
+      </w:pPr>
+    </w:p>
+    <w:p>
+      <w:pPr>
+        <w:rPr>
+          <w:sz w:val="32"/>
+          <w:szCs w:val="32"/>
+        </w:rPr>
+      </w:pPr>
+      <w:r>
+        <w:rPr>
+          <w:noProof/>
+          <w:sz w:val="32"/>
+          <w:szCs w:val="32"/>
+        </w:rPr>
+        <w:drawing>
+          <wp:anchor distT="0" distB="0" distL="114300" distR="114300" simplePos="0" relativeHeight="251664384" behindDoc="0" locked="0" layoutInCell="1" allowOverlap="1" wp14:anchorId="2703224C" wp14:editId="4B3BD30D">
+            <wp:simplePos x="0" y="0"/>
+            <wp:positionH relativeFrom="column">
+              <wp:posOffset>103332</wp:posOffset>
+            </wp:positionH>
+            <wp:positionV relativeFrom="page">
+              <wp:posOffset>8333451</wp:posOffset>
+            </wp:positionV>
+            <wp:extent cx="5943600" cy="1221105"/>
+            <wp:effectExtent l="0" t="0" r="0" b="0"/>
+            <wp:wrapSquare wrapText="bothSides"/>
+            <wp:docPr id="8" name="Picture 8"/>
+            <wp:cNvGraphicFramePr>
+              <a:graphicFrameLocks xmlns:a="http://schemas.openxmlformats.org/drawingml/2006/main" noChangeAspect="1"/>
+            </wp:cNvGraphicFramePr>
+            <a:graphic xmlns:a="http://schemas.openxmlformats.org/drawingml/2006/main">
+              <a:graphicData uri="http://schemas.openxmlformats.org/drawingml/2006/picture">
+                <pic:pic xmlns:pic="http://schemas.openxmlformats.org/drawingml/2006/picture">
+                  <pic:nvPicPr>
+                    <pic:cNvPr id="8" name="7.jpg"/>
+                    <pic:cNvPicPr/>
+                  </pic:nvPicPr>
+                  <pic:blipFill>
+                    <a:blip r:embed="rId11" cstate="print">
+                      <a:extLst>
+                        <a:ext uri="{28A0092B-C50C-407E-A947-70E740481C1C}">
+                          <a14:useLocalDpi xmlns:a14="http://schemas.microsoft.com/office/drawing/2010/main" val="0"/>
+                        </a:ext>
+                      </a:extLst>
+                    </a:blip>
+                    <a:stretch>
+                      <a:fillRect/>
+                    </a:stretch>
+                  </pic:blipFill>
+                  <pic:spPr>
+                    <a:xfrm>
+                      <a:off x="0" y="0"/>
+                      <a:ext cx="5943600" cy="1221105"/>
+                    </a:xfrm>
+                    <a:prstGeom prst="rect">
+                      <a:avLst/>
+                    </a:prstGeom>
+                  </pic:spPr>
+                </pic:pic>
+              </a:graphicData>
+            </a:graphic>
+          </wp:anchor>
+        </w:drawing>
+      </w:r>
+    </w:p>
+    <w:p>
+      <w:pPr>
+        <w:rPr>
+          <w:sz w:val="32"/>
+          <w:szCs w:val="32"/>
+          <w:lang w:val="az-Latn-AZ"/>
+        </w:rPr>
+      </w:pPr>
+      <w:r>
+        <w:rPr>
+          <w:sz w:val="32"/>
+          <w:szCs w:val="32"/>
+          <w:lang w:val="az-Latn-AZ"/>
+        </w:rPr>
+        <w:lastRenderedPageBreak/>
+        <w:t xml:space="preserve">gördüyünüz kimi yuxarıdakı query də biz budəfə tamam fərqli bir növdə yeni tanış olduğumuz </w:t>
+      </w:r>
+      <w:r>
+        <w:rPr>
+          <w:b/>
+          <w:sz w:val="32"/>
+          <w:szCs w:val="32"/>
+          <w:lang w:val="az-Latn-AZ"/>
+        </w:rPr>
+        <w:t xml:space="preserve">OVER() </w:t>
+      </w:r>
+      <w:r>
+        <w:rPr>
+          <w:sz w:val="32"/>
+          <w:szCs w:val="32"/>
+          <w:lang w:val="az-Latn-AZ"/>
+        </w:rPr>
+        <w:t xml:space="preserve">operatorundan istifadə edərək </w:t>
+      </w:r>
+      <w:r>
+        <w:rPr>
+          <w:b/>
+          <w:sz w:val="32"/>
+          <w:szCs w:val="32"/>
+          <w:lang w:val="az-Latn-AZ"/>
+        </w:rPr>
+        <w:t xml:space="preserve">bricks </w:t>
+      </w:r>
+      <w:r>
+        <w:rPr>
+          <w:sz w:val="32"/>
+          <w:szCs w:val="32"/>
+          <w:lang w:val="az-Latn-AZ"/>
+        </w:rPr>
+        <w:t>table-ında ümumi sətirlərin sayını çıxardan query yazmış olduq, lakin fikir versəniz bizə nə qədər sətir var hər sətirə görə bu sətirlərin cəmi dəyərini əlavə etmiş oldu.</w:t>
+      </w:r>
+      <w:r>
+        <w:rPr>
+          <w:sz w:val="32"/>
+          <w:szCs w:val="32"/>
+          <w:lang w:val="az-Latn-AZ"/>
+        </w:rPr>
+        <w:t xml:space="preserve"> Buda o deməkdir ki, </w:t>
+      </w:r>
+      <w:r>
+        <w:rPr>
+          <w:b/>
+          <w:sz w:val="32"/>
+          <w:szCs w:val="32"/>
+          <w:lang w:val="az-Latn-AZ"/>
+        </w:rPr>
+        <w:t xml:space="preserve">OVER() </w:t>
+      </w:r>
+      <w:r>
+        <w:rPr>
+          <w:sz w:val="32"/>
+          <w:szCs w:val="32"/>
+          <w:lang w:val="az-Latn-AZ"/>
+        </w:rPr>
+        <w:t xml:space="preserve">operatoru eynən </w:t>
+      </w:r>
+      <w:r>
+        <w:rPr>
+          <w:b/>
+          <w:sz w:val="32"/>
+          <w:szCs w:val="32"/>
+          <w:lang w:val="az-Latn-AZ"/>
+        </w:rPr>
+        <w:t>GROUP BY</w:t>
+      </w:r>
+      <w:r>
+        <w:rPr>
+          <w:sz w:val="32"/>
+          <w:szCs w:val="32"/>
+          <w:lang w:val="az-Latn-AZ"/>
+        </w:rPr>
+        <w:t>-ın etdiyi əməliyyatın oxşarını yəni qruplara bölərək etməsidir.</w:t>
+      </w:r>
+    </w:p>
+    <w:p>
+      <w:pPr>
+        <w:rPr>
+          <w:sz w:val="32"/>
+          <w:szCs w:val="32"/>
+          <w:lang w:val="az-Latn-AZ"/>
+        </w:rPr>
+      </w:pPr>
+      <w:r>
+        <w:rPr>
+          <w:noProof/>
+          <w:sz w:val="32"/>
+          <w:szCs w:val="32"/>
+        </w:rPr>
+        <w:drawing>
+          <wp:anchor distT="0" distB="0" distL="114300" distR="114300" simplePos="0" relativeHeight="251666432" behindDoc="0" locked="0" layoutInCell="1" allowOverlap="1" wp14:anchorId="3EA1E577" wp14:editId="2AECA8B6">
+            <wp:simplePos x="0" y="0"/>
+            <wp:positionH relativeFrom="column">
+              <wp:posOffset>0</wp:posOffset>
+            </wp:positionH>
+            <wp:positionV relativeFrom="paragraph">
+              <wp:posOffset>1529715</wp:posOffset>
+            </wp:positionV>
+            <wp:extent cx="5943600" cy="1089660"/>
+            <wp:effectExtent l="0" t="0" r="0" b="0"/>
+            <wp:wrapSquare wrapText="bothSides"/>
+            <wp:docPr id="10" name="Picture 10"/>
+            <wp:cNvGraphicFramePr>
+              <a:graphicFrameLocks xmlns:a="http://schemas.openxmlformats.org/drawingml/2006/main" noChangeAspect="1"/>
+            </wp:cNvGraphicFramePr>
+            <a:graphic xmlns:a="http://schemas.openxmlformats.org/drawingml/2006/main">
+              <a:graphicData uri="http://schemas.openxmlformats.org/drawingml/2006/picture">
+                <pic:pic xmlns:pic="http://schemas.openxmlformats.org/drawingml/2006/picture">
+                  <pic:nvPicPr>
+                    <pic:cNvPr id="10" name="9.jpg"/>
+                    <pic:cNvPicPr/>
+                  </pic:nvPicPr>
+                  <pic:blipFill>
+                    <a:blip r:embed="rId12" cstate="print">
+                      <a:extLst>
+                        <a:ext uri="{28A0092B-C50C-407E-A947-70E740481C1C}">
+                          <a14:useLocalDpi xmlns:a14="http://schemas.microsoft.com/office/drawing/2010/main" val="0"/>
+                        </a:ext>
+                      </a:extLst>
+                    </a:blip>
+                    <a:stretch>
+                      <a:fillRect/>
+                    </a:stretch>
+                  </pic:blipFill>
+                  <pic:spPr>
+                    <a:xfrm>
+                      <a:off x="0" y="0"/>
+                      <a:ext cx="5943600" cy="1089660"/>
+                    </a:xfrm>
+                    <a:prstGeom prst="rect">
+                      <a:avLst/>
+                    </a:prstGeom>
+                  </pic:spPr>
+                </pic:pic>
+              </a:graphicData>
+            </a:graphic>
+          </wp:anchor>
+        </w:drawing>
+      </w:r>
+      <w:r>
+        <w:rPr>
+          <w:noProof/>
+          <w:sz w:val="32"/>
+          <w:szCs w:val="32"/>
+        </w:rPr>
+        <w:drawing>
+          <wp:anchor distT="0" distB="0" distL="114300" distR="114300" simplePos="0" relativeHeight="251665408" behindDoc="0" locked="0" layoutInCell="1" allowOverlap="1" wp14:anchorId="65E307C4" wp14:editId="744BF25B">
+            <wp:simplePos x="0" y="0"/>
+            <wp:positionH relativeFrom="column">
+              <wp:posOffset>0</wp:posOffset>
+            </wp:positionH>
+            <wp:positionV relativeFrom="paragraph">
+              <wp:posOffset>-1212</wp:posOffset>
+            </wp:positionV>
+            <wp:extent cx="5943600" cy="1532890"/>
+            <wp:effectExtent l="0" t="0" r="0" b="0"/>
+            <wp:wrapSquare wrapText="bothSides"/>
+            <wp:docPr id="9" name="Picture 9"/>
+            <wp:cNvGraphicFramePr>
+              <a:graphicFrameLocks xmlns:a="http://schemas.openxmlformats.org/drawingml/2006/main" noChangeAspect="1"/>
+            </wp:cNvGraphicFramePr>
+            <a:graphic xmlns:a="http://schemas.openxmlformats.org/drawingml/2006/main">
+              <a:graphicData uri="http://schemas.openxmlformats.org/drawingml/2006/picture">
+                <pic:pic xmlns:pic="http://schemas.openxmlformats.org/drawingml/2006/picture">
+                  <pic:nvPicPr>
+                    <pic:cNvPr id="9" name="8.jpg"/>
+                    <pic:cNvPicPr/>
+                  </pic:nvPicPr>
+                  <pic:blipFill>
+                    <a:blip r:embed="rId13">
+                      <a:extLst>
+                        <a:ext uri="{28A0092B-C50C-407E-A947-70E740481C1C}">
+                          <a14:useLocalDpi xmlns:a14="http://schemas.microsoft.com/office/drawing/2010/main" val="0"/>
+                        </a:ext>
+                      </a:extLst>
+                    </a:blip>
+                    <a:stretch>
+                      <a:fillRect/>
+                    </a:stretch>
+                  </pic:blipFill>
+                  <pic:spPr>
+                    <a:xfrm>
+                      <a:off x="0" y="0"/>
+                      <a:ext cx="5943600" cy="1532890"/>
+                    </a:xfrm>
+                    <a:prstGeom prst="rect">
+                      <a:avLst/>
+                    </a:prstGeom>
+                  </pic:spPr>
+                </pic:pic>
+              </a:graphicData>
+            </a:graphic>
+          </wp:anchor>
+        </w:drawing>
+      </w:r>
+      <w:proofErr w:type="gramStart"/>
+      <w:r>
+        <w:rPr>
+          <w:sz w:val="32"/>
+          <w:szCs w:val="32"/>
+        </w:rPr>
+        <w:t>bud</w:t>
+      </w:r>
+      <w:r>
+        <w:rPr>
+          <w:sz w:val="32"/>
+          <w:szCs w:val="32"/>
+          <w:lang w:val="az-Latn-AZ"/>
+        </w:rPr>
+        <w:t>əfə</w:t>
+      </w:r>
+      <w:proofErr w:type="gramEnd"/>
+      <w:r>
+        <w:rPr>
+          <w:sz w:val="32"/>
+          <w:szCs w:val="32"/>
+          <w:lang w:val="az-Latn-AZ"/>
+        </w:rPr>
+        <w:t xml:space="preserve"> isə biz heçbir </w:t>
+      </w:r>
+      <w:r>
+        <w:rPr>
+          <w:b/>
+          <w:sz w:val="32"/>
+          <w:szCs w:val="32"/>
+          <w:lang w:val="az-Latn-AZ"/>
+        </w:rPr>
+        <w:t xml:space="preserve">GROUP BY </w:t>
+      </w:r>
+      <w:r>
+        <w:rPr>
+          <w:sz w:val="32"/>
+          <w:szCs w:val="32"/>
+          <w:lang w:val="az-Latn-AZ"/>
+        </w:rPr>
+        <w:t xml:space="preserve">və </w:t>
+      </w:r>
+      <w:r>
+        <w:rPr>
+          <w:b/>
+          <w:sz w:val="32"/>
+          <w:szCs w:val="32"/>
+          <w:lang w:val="az-Latn-AZ"/>
+        </w:rPr>
+        <w:t xml:space="preserve">subquery </w:t>
+      </w:r>
+      <w:r>
+        <w:rPr>
+          <w:sz w:val="32"/>
+          <w:szCs w:val="32"/>
+          <w:lang w:val="az-Latn-AZ"/>
+        </w:rPr>
+        <w:t xml:space="preserve">istifadə etmədən az öncə etdiyimizin birə-bir eynisini yenədə </w:t>
+      </w:r>
+      <w:r>
+        <w:rPr>
+          <w:b/>
+          <w:sz w:val="32"/>
+          <w:szCs w:val="32"/>
+          <w:lang w:val="az-Latn-AZ"/>
+        </w:rPr>
+        <w:t xml:space="preserve">OVER() </w:t>
+      </w:r>
+      <w:r>
+        <w:rPr>
+          <w:sz w:val="32"/>
+          <w:szCs w:val="32"/>
+          <w:lang w:val="az-Latn-AZ"/>
+        </w:rPr>
+        <w:t>operatorundan istifadə edərək həyata keçirtmiş olduq.</w:t>
+      </w:r>
+    </w:p>
+    <w:p>
+      <w:pPr>
+        <w:pStyle w:val="ListParagraph"/>
+        <w:rPr>
+          <w:sz w:val="32"/>
+          <w:szCs w:val="32"/>
+          <w:lang w:val="az-Latn-AZ"/>
+        </w:rPr>
+      </w:pPr>
+    </w:p>
+    <w:p>
+      <w:pPr>
+        <w:pStyle w:val="ListParagraph"/>
+        <w:numPr>
+          <w:ilvl w:val="0"/>
+          <w:numId w:val="4"/>
+        </w:numPr>
+        <w:rPr>
+          <w:sz w:val="32"/>
+          <w:szCs w:val="32"/>
+          <w:lang w:val="az-Latn-AZ"/>
+        </w:rPr>
+      </w:pPr>
+      <w:r>
+        <w:rPr>
+          <w:noProof/>
+          <w:sz w:val="32"/>
+          <w:szCs w:val="32"/>
+        </w:rPr>
+        <w:drawing>
+          <wp:anchor distT="0" distB="0" distL="114300" distR="114300" simplePos="0" relativeHeight="251668480" behindDoc="0" locked="0" layoutInCell="1" allowOverlap="1" wp14:anchorId="1601AA31" wp14:editId="514F44D3">
+            <wp:simplePos x="0" y="0"/>
+            <wp:positionH relativeFrom="column">
+              <wp:posOffset>109912</wp:posOffset>
+            </wp:positionH>
+            <wp:positionV relativeFrom="page">
+              <wp:posOffset>8509866</wp:posOffset>
+            </wp:positionV>
+            <wp:extent cx="5943600" cy="1029970"/>
+            <wp:effectExtent l="0" t="0" r="0" b="0"/>
+            <wp:wrapSquare wrapText="bothSides"/>
+            <wp:docPr id="12" name="Picture 12"/>
+            <wp:cNvGraphicFramePr>
+              <a:graphicFrameLocks xmlns:a="http://schemas.openxmlformats.org/drawingml/2006/main" noChangeAspect="1"/>
+            </wp:cNvGraphicFramePr>
+            <a:graphic xmlns:a="http://schemas.openxmlformats.org/drawingml/2006/main">
+              <a:graphicData uri="http://schemas.openxmlformats.org/drawingml/2006/picture">
+                <pic:pic xmlns:pic="http://schemas.openxmlformats.org/drawingml/2006/picture">
+                  <pic:nvPicPr>
+                    <pic:cNvPr id="12" name="11.jpg"/>
+                    <pic:cNvPicPr/>
+                  </pic:nvPicPr>
+                  <pic:blipFill>
+                    <a:blip r:embed="rId14" cstate="print">
+                      <a:extLst>
+                        <a:ext uri="{28A0092B-C50C-407E-A947-70E740481C1C}">
+                          <a14:useLocalDpi xmlns:a14="http://schemas.microsoft.com/office/drawing/2010/main" val="0"/>
+                        </a:ext>
+                      </a:extLst>
+                    </a:blip>
+                    <a:stretch>
+                      <a:fillRect/>
+                    </a:stretch>
+                  </pic:blipFill>
+                  <pic:spPr>
+                    <a:xfrm>
+                      <a:off x="0" y="0"/>
+                      <a:ext cx="5943600" cy="1029970"/>
+                    </a:xfrm>
+                    <a:prstGeom prst="rect">
+                      <a:avLst/>
+                    </a:prstGeom>
+                  </pic:spPr>
+                </pic:pic>
+              </a:graphicData>
+            </a:graphic>
+          </wp:anchor>
+        </w:drawing>
+      </w:r>
+      <w:r>
+        <w:rPr>
+          <w:noProof/>
+          <w:sz w:val="32"/>
+          <w:szCs w:val="32"/>
+        </w:rPr>
+        <w:drawing>
+          <wp:anchor distT="0" distB="0" distL="114300" distR="114300" simplePos="0" relativeHeight="251667456" behindDoc="0" locked="0" layoutInCell="1" allowOverlap="1" wp14:anchorId="55915D49" wp14:editId="752FA20C">
+            <wp:simplePos x="0" y="0"/>
+            <wp:positionH relativeFrom="column">
+              <wp:posOffset>110836</wp:posOffset>
+            </wp:positionH>
+            <wp:positionV relativeFrom="paragraph">
+              <wp:posOffset>1104207</wp:posOffset>
+            </wp:positionV>
+            <wp:extent cx="5943600" cy="723900"/>
+            <wp:effectExtent l="0" t="0" r="0" b="0"/>
+            <wp:wrapSquare wrapText="bothSides"/>
+            <wp:docPr id="11" name="Picture 11"/>
+            <wp:cNvGraphicFramePr>
+              <a:graphicFrameLocks xmlns:a="http://schemas.openxmlformats.org/drawingml/2006/main" noChangeAspect="1"/>
+            </wp:cNvGraphicFramePr>
+            <a:graphic xmlns:a="http://schemas.openxmlformats.org/drawingml/2006/main">
+              <a:graphicData uri="http://schemas.openxmlformats.org/drawingml/2006/picture">
+                <pic:pic xmlns:pic="http://schemas.openxmlformats.org/drawingml/2006/picture">
+                  <pic:nvPicPr>
+                    <pic:cNvPr id="11" name="10.jpg"/>
+                    <pic:cNvPicPr/>
+                  </pic:nvPicPr>
+                  <pic:blipFill>
+                    <a:blip r:embed="rId15">
+                      <a:extLst>
+                        <a:ext uri="{28A0092B-C50C-407E-A947-70E740481C1C}">
+                          <a14:useLocalDpi xmlns:a14="http://schemas.microsoft.com/office/drawing/2010/main" val="0"/>
+                        </a:ext>
+                      </a:extLst>
+                    </a:blip>
+                    <a:stretch>
+                      <a:fillRect/>
+                    </a:stretch>
+                  </pic:blipFill>
+                  <pic:spPr>
+                    <a:xfrm>
+                      <a:off x="0" y="0"/>
+                      <a:ext cx="5943600" cy="723900"/>
+                    </a:xfrm>
+                    <a:prstGeom prst="rect">
+                      <a:avLst/>
+                    </a:prstGeom>
+                  </pic:spPr>
+                </pic:pic>
+              </a:graphicData>
+            </a:graphic>
+          </wp:anchor>
+        </w:drawing>
+      </w:r>
+      <w:r>
+        <w:rPr>
+          <w:sz w:val="32"/>
+          <w:szCs w:val="32"/>
+          <w:lang w:val="az-Latn-AZ"/>
+        </w:rPr>
+        <w:t xml:space="preserve">Daha sonra gəlin az öncə yuxarıda hər rəngdən neçə ədəd var onların sayısını göstərən query-ni budəfə yeniləyərək </w:t>
+      </w:r>
+      <w:r>
+        <w:rPr>
+          <w:b/>
+          <w:sz w:val="32"/>
+          <w:szCs w:val="32"/>
+          <w:lang w:val="az-Latn-AZ"/>
+        </w:rPr>
+        <w:t xml:space="preserve">OVER() </w:t>
+      </w:r>
+      <w:r>
+        <w:rPr>
+          <w:sz w:val="32"/>
+          <w:szCs w:val="32"/>
+          <w:lang w:val="az-Latn-AZ"/>
+        </w:rPr>
+        <w:t xml:space="preserve">operatorundan və burada əlavə yeni öyrənəcəyimiz </w:t>
+      </w:r>
+      <w:r>
+        <w:rPr>
+          <w:b/>
+          <w:sz w:val="32"/>
+          <w:szCs w:val="32"/>
+          <w:lang w:val="az-Latn-AZ"/>
+        </w:rPr>
+        <w:t xml:space="preserve">partition by </w:t>
+      </w:r>
+      <w:r>
+        <w:rPr>
+          <w:sz w:val="32"/>
+          <w:szCs w:val="32"/>
+          <w:lang w:val="az-Latn-AZ"/>
+        </w:rPr>
+        <w:t>operatorundan istifadə edərək həyata keçirtmiş olaq.</w:t>
+      </w:r>
+    </w:p>
+    <w:p>
+      <w:pPr>
+        <w:rPr>
+          <w:sz w:val="32"/>
+          <w:szCs w:val="32"/>
+          <w:lang w:val="az-Latn-AZ"/>
+        </w:rPr>
+      </w:pPr>
+      <w:r>
+        <w:rPr>
+          <w:sz w:val="32"/>
+          <w:szCs w:val="32"/>
+          <w:lang w:val="az-Latn-AZ"/>
+        </w:rPr>
+        <w:lastRenderedPageBreak/>
+        <w:t xml:space="preserve">Yuxarıdakı query də gördüyünüz kimi yeni bir operatorun istifadə qaydasını öyrəndik və bu bizdə adlanır </w:t>
+      </w:r>
+      <w:r>
+        <w:rPr>
+          <w:b/>
+          <w:sz w:val="32"/>
+          <w:szCs w:val="32"/>
+          <w:lang w:val="az-Latn-AZ"/>
+        </w:rPr>
+        <w:t>partition by</w:t>
+      </w:r>
+      <w:r>
+        <w:rPr>
+          <w:sz w:val="32"/>
+          <w:szCs w:val="32"/>
+          <w:lang w:val="az-Latn-AZ"/>
+        </w:rPr>
+        <w:t xml:space="preserve">. Bunun məqsədi isə odur ki, ona verdiyimiz sütun adı nədirsə həmən sütuna görə qruplaşdırma əməliyyatın apararaq onların sayını </w:t>
+      </w:r>
+      <w:r>
+        <w:rPr>
+          <w:b/>
+          <w:sz w:val="32"/>
+          <w:szCs w:val="32"/>
+          <w:lang w:val="az-Latn-AZ"/>
+        </w:rPr>
+        <w:t xml:space="preserve">COUNT() </w:t>
+      </w:r>
+      <w:r>
+        <w:rPr>
+          <w:sz w:val="32"/>
+          <w:szCs w:val="32"/>
+          <w:lang w:val="az-Latn-AZ"/>
+        </w:rPr>
+        <w:t>funksiyasının köməyi ilə bizə verəcə</w:t>
+      </w:r>
+      <w:r>
+        <w:rPr>
+          <w:sz w:val="32"/>
+          <w:szCs w:val="32"/>
+          <w:lang w:val="az-Latn-AZ"/>
+        </w:rPr>
+        <w:t>kdir.</w:t>
+      </w:r>
       <w:bookmarkStart w:id="0" w:name="_GoBack"/>
       <w:bookmarkEnd w:id="0"/>
+    </w:p>
+    <w:p>
+      <w:pPr>
+        <w:rPr>
+          <w:sz w:val="32"/>
+          <w:szCs w:val="32"/>
+        </w:rPr>
+      </w:pPr>
+    </w:p>
+    <w:p>
+      <w:pPr>
+        <w:rPr>
+          <w:sz w:val="32"/>
+          <w:szCs w:val="32"/>
+        </w:rPr>
+      </w:pPr>
     </w:p>
     <w:sectPr>
       <w:pgSz w:w="12240" w:h="15840"/>
@@ -92,18 +2354,18 @@
 </file>
 
 <file path=word/numbering.xml><?xml version="1.0" encoding="utf-8"?>
-<w:numbering xmlns:wpc="http://schemas.microsoft.com/office/word/2010/wordprocessingCanvas" xmlns:cx="http://schemas.microsoft.com/office/drawing/2014/chartex" xmlns:cx1="http://schemas.microsoft.com/office/drawing/2015/9/8/chartex" xmlns:cx2="http://schemas.microsoft.com/office/drawing/2015/10/21/chartex" xmlns:cx3="http://schemas.microsoft.com/office/drawing/2016/5/9/chartex" xmlns:cx4="http://schemas.microsoft.com/office/drawing/2016/5/10/chartex" xmlns:cx5="http://schemas.microsoft.com/office/drawing/2016/5/11/chartex" xmlns:cx6="http://schemas.microsoft.com/office/drawing/2016/5/12/chartex" xmlns:cx7="http://schemas.microsoft.com/office/drawing/2016/5/13/chartex" xmlns:cx8="http://schemas.microsoft.com/office/drawing/2016/5/14/chartex" xmlns:mc="http://schemas.openxmlformats.org/markup-compatibility/2006" xmlns:aink="http://schemas.microsoft.com/office/drawing/2016/ink" xmlns:am3d="http://schemas.microsoft.com/office/drawing/2017/model3d" xmlns:o="urn:schemas-microsoft-com:office:office" xmlns:r="http://schemas.openxmlformats.org/officeDocument/2006/relationships" xmlns:m="http://schemas.openxmlformats.org/officeDocument/2006/math" xmlns:v="urn:schemas-microsoft-com:vml" xmlns:wp14="http://schemas.microsoft.com/office/word/2010/wordprocessingDrawing" xmlns:wp="http://schemas.openxmlformats.org/drawingml/2006/wordprocessingDrawing" xmlns:w10="urn:schemas-microsoft-com:office:word" xmlns:w="http://schemas.openxmlformats.org/wordprocessingml/2006/main" xmlns:w14="http://schemas.microsoft.com/office/word/2010/wordml" xmlns:w15="http://schemas.microsoft.com/office/word/2012/wordml" xmlns:w16cid="http://schemas.microsoft.com/office/word/2016/wordml/cid" xmlns:w16se="http://schemas.microsoft.com/office/word/2015/wordml/symex" xmlns:wpg="http://schemas.microsoft.com/office/word/2010/wordprocessingGroup" xmlns:wpi="http://schemas.microsoft.com/office/word/2010/wordprocessingInk" xmlns:wne="http://schemas.microsoft.com/office/word/2006/wordml" xmlns:wps="http://schemas.microsoft.com/office/word/2010/wordprocessingShape" mc:Ignorable="w14 w15 w16se w16cid wp14">
-  <w:abstractNum w:abstractNumId="0" w15:restartNumberingAfterBreak="0">
-    <w:nsid w:val="229905A8"/>
+<w:numbering xmlns:wpc="http://schemas.microsoft.com/office/word/2010/wordprocessingCanvas" xmlns:mc="http://schemas.openxmlformats.org/markup-compatibility/2006" xmlns:o="urn:schemas-microsoft-com:office:office" xmlns:r="http://schemas.openxmlformats.org/officeDocument/2006/relationships" xmlns:m="http://schemas.openxmlformats.org/officeDocument/2006/math" xmlns:v="urn:schemas-microsoft-com:vml" xmlns:wp14="http://schemas.microsoft.com/office/word/2010/wordprocessingDrawing" xmlns:wp="http://schemas.openxmlformats.org/drawingml/2006/wordprocessingDrawing" xmlns:w10="urn:schemas-microsoft-com:office:word" xmlns:w="http://schemas.openxmlformats.org/wordprocessingml/2006/main" xmlns:w14="http://schemas.microsoft.com/office/word/2010/wordml" xmlns:w15="http://schemas.microsoft.com/office/word/2012/wordml" xmlns:wpg="http://schemas.microsoft.com/office/word/2010/wordprocessingGroup" xmlns:wpi="http://schemas.microsoft.com/office/word/2010/wordprocessingInk" xmlns:wne="http://schemas.microsoft.com/office/word/2006/wordml" xmlns:wps="http://schemas.microsoft.com/office/word/2010/wordprocessingShape" mc:Ignorable="w14 w15 wp14">
+  <w:abstractNum w:abstractNumId="0">
+    <w:nsid w:val="20BF01CB"/>
     <w:multiLevelType w:val="hybridMultilevel"/>
-    <w:tmpl w:val="AAD68936"/>
+    <w:tmpl w:val="D402D7D0"/>
     <w:lvl w:ilvl="0" w:tplc="0409000F">
       <w:start w:val="1"/>
       <w:numFmt w:val="decimal"/>
       <w:lvlText w:val="%1."/>
       <w:lvlJc w:val="left"/>
       <w:pPr>
-        <w:ind w:left="720" w:hanging="360"/>
+        <w:ind w:left="1440" w:hanging="360"/>
       </w:pPr>
     </w:lvl>
     <w:lvl w:ilvl="1" w:tplc="04090019" w:tentative="1">
@@ -112,7 +2374,7 @@
       <w:lvlText w:val="%2."/>
       <w:lvlJc w:val="left"/>
       <w:pPr>
-        <w:ind w:left="1440" w:hanging="360"/>
+        <w:ind w:left="2160" w:hanging="360"/>
       </w:pPr>
     </w:lvl>
     <w:lvl w:ilvl="2" w:tplc="0409001B" w:tentative="1">
@@ -121,7 +2383,7 @@
       <w:lvlText w:val="%3."/>
       <w:lvlJc w:val="right"/>
       <w:pPr>
-        <w:ind w:left="2160" w:hanging="180"/>
+        <w:ind w:left="2880" w:hanging="180"/>
       </w:pPr>
     </w:lvl>
     <w:lvl w:ilvl="3" w:tplc="0409000F" w:tentative="1">
@@ -130,7 +2392,7 @@
       <w:lvlText w:val="%4."/>
       <w:lvlJc w:val="left"/>
       <w:pPr>
-        <w:ind w:left="2880" w:hanging="360"/>
+        <w:ind w:left="3600" w:hanging="360"/>
       </w:pPr>
     </w:lvl>
     <w:lvl w:ilvl="4" w:tplc="04090019" w:tentative="1">
@@ -139,7 +2401,7 @@
       <w:lvlText w:val="%5."/>
       <w:lvlJc w:val="left"/>
       <w:pPr>
-        <w:ind w:left="3600" w:hanging="360"/>
+        <w:ind w:left="4320" w:hanging="360"/>
       </w:pPr>
     </w:lvl>
     <w:lvl w:ilvl="5" w:tplc="0409001B" w:tentative="1">
@@ -148,7 +2410,7 @@
       <w:lvlText w:val="%6."/>
       <w:lvlJc w:val="right"/>
       <w:pPr>
-        <w:ind w:left="4320" w:hanging="180"/>
+        <w:ind w:left="5040" w:hanging="180"/>
       </w:pPr>
     </w:lvl>
     <w:lvl w:ilvl="6" w:tplc="0409000F" w:tentative="1">
@@ -157,7 +2419,7 @@
       <w:lvlText w:val="%7."/>
       <w:lvlJc w:val="left"/>
       <w:pPr>
-        <w:ind w:left="5040" w:hanging="360"/>
+        <w:ind w:left="5760" w:hanging="360"/>
       </w:pPr>
     </w:lvl>
     <w:lvl w:ilvl="7" w:tplc="04090019" w:tentative="1">
@@ -166,7 +2428,7 @@
       <w:lvlText w:val="%8."/>
       <w:lvlJc w:val="left"/>
       <w:pPr>
-        <w:ind w:left="5760" w:hanging="360"/>
+        <w:ind w:left="6480" w:hanging="360"/>
       </w:pPr>
     </w:lvl>
     <w:lvl w:ilvl="8" w:tplc="0409001B" w:tentative="1">
@@ -175,18 +2437,285 @@
       <w:lvlText w:val="%9."/>
       <w:lvlJc w:val="right"/>
       <w:pPr>
+        <w:ind w:left="7200" w:hanging="180"/>
+      </w:pPr>
+    </w:lvl>
+  </w:abstractNum>
+  <w:abstractNum w:abstractNumId="1">
+    <w:nsid w:val="229905A8"/>
+    <w:multiLevelType w:val="hybridMultilevel"/>
+    <w:tmpl w:val="BB30B632"/>
+    <w:lvl w:ilvl="0" w:tplc="0409000F">
+      <w:start w:val="1"/>
+      <w:numFmt w:val="decimal"/>
+      <w:lvlText w:val="%1."/>
+      <w:lvlJc w:val="left"/>
+      <w:pPr>
+        <w:ind w:left="720" w:hanging="360"/>
+      </w:pPr>
+    </w:lvl>
+    <w:lvl w:ilvl="1" w:tplc="04090019" w:tentative="1">
+      <w:start w:val="1"/>
+      <w:numFmt w:val="lowerLetter"/>
+      <w:lvlText w:val="%2."/>
+      <w:lvlJc w:val="left"/>
+      <w:pPr>
+        <w:ind w:left="1440" w:hanging="360"/>
+      </w:pPr>
+    </w:lvl>
+    <w:lvl w:ilvl="2" w:tplc="0409001B" w:tentative="1">
+      <w:start w:val="1"/>
+      <w:numFmt w:val="lowerRoman"/>
+      <w:lvlText w:val="%3."/>
+      <w:lvlJc w:val="right"/>
+      <w:pPr>
+        <w:ind w:left="2160" w:hanging="180"/>
+      </w:pPr>
+    </w:lvl>
+    <w:lvl w:ilvl="3" w:tplc="0409000F" w:tentative="1">
+      <w:start w:val="1"/>
+      <w:numFmt w:val="decimal"/>
+      <w:lvlText w:val="%4."/>
+      <w:lvlJc w:val="left"/>
+      <w:pPr>
+        <w:ind w:left="2880" w:hanging="360"/>
+      </w:pPr>
+    </w:lvl>
+    <w:lvl w:ilvl="4" w:tplc="04090019" w:tentative="1">
+      <w:start w:val="1"/>
+      <w:numFmt w:val="lowerLetter"/>
+      <w:lvlText w:val="%5."/>
+      <w:lvlJc w:val="left"/>
+      <w:pPr>
+        <w:ind w:left="3600" w:hanging="360"/>
+      </w:pPr>
+    </w:lvl>
+    <w:lvl w:ilvl="5" w:tplc="0409001B" w:tentative="1">
+      <w:start w:val="1"/>
+      <w:numFmt w:val="lowerRoman"/>
+      <w:lvlText w:val="%6."/>
+      <w:lvlJc w:val="right"/>
+      <w:pPr>
+        <w:ind w:left="4320" w:hanging="180"/>
+      </w:pPr>
+    </w:lvl>
+    <w:lvl w:ilvl="6" w:tplc="0409000F" w:tentative="1">
+      <w:start w:val="1"/>
+      <w:numFmt w:val="decimal"/>
+      <w:lvlText w:val="%7."/>
+      <w:lvlJc w:val="left"/>
+      <w:pPr>
+        <w:ind w:left="5040" w:hanging="360"/>
+      </w:pPr>
+    </w:lvl>
+    <w:lvl w:ilvl="7" w:tplc="04090019" w:tentative="1">
+      <w:start w:val="1"/>
+      <w:numFmt w:val="lowerLetter"/>
+      <w:lvlText w:val="%8."/>
+      <w:lvlJc w:val="left"/>
+      <w:pPr>
+        <w:ind w:left="5760" w:hanging="360"/>
+      </w:pPr>
+    </w:lvl>
+    <w:lvl w:ilvl="8" w:tplc="0409001B" w:tentative="1">
+      <w:start w:val="1"/>
+      <w:numFmt w:val="lowerRoman"/>
+      <w:lvlText w:val="%9."/>
+      <w:lvlJc w:val="right"/>
+      <w:pPr>
+        <w:ind w:left="6480" w:hanging="180"/>
+      </w:pPr>
+    </w:lvl>
+  </w:abstractNum>
+  <w:abstractNum w:abstractNumId="2">
+    <w:nsid w:val="350710C9"/>
+    <w:multiLevelType w:val="hybridMultilevel"/>
+    <w:tmpl w:val="2F647DBC"/>
+    <w:lvl w:ilvl="0" w:tplc="0409000F">
+      <w:start w:val="1"/>
+      <w:numFmt w:val="decimal"/>
+      <w:lvlText w:val="%1."/>
+      <w:lvlJc w:val="left"/>
+      <w:pPr>
+        <w:ind w:left="720" w:hanging="360"/>
+      </w:pPr>
+    </w:lvl>
+    <w:lvl w:ilvl="1" w:tplc="04090019" w:tentative="1">
+      <w:start w:val="1"/>
+      <w:numFmt w:val="lowerLetter"/>
+      <w:lvlText w:val="%2."/>
+      <w:lvlJc w:val="left"/>
+      <w:pPr>
+        <w:ind w:left="1440" w:hanging="360"/>
+      </w:pPr>
+    </w:lvl>
+    <w:lvl w:ilvl="2" w:tplc="0409001B" w:tentative="1">
+      <w:start w:val="1"/>
+      <w:numFmt w:val="lowerRoman"/>
+      <w:lvlText w:val="%3."/>
+      <w:lvlJc w:val="right"/>
+      <w:pPr>
+        <w:ind w:left="2160" w:hanging="180"/>
+      </w:pPr>
+    </w:lvl>
+    <w:lvl w:ilvl="3" w:tplc="0409000F" w:tentative="1">
+      <w:start w:val="1"/>
+      <w:numFmt w:val="decimal"/>
+      <w:lvlText w:val="%4."/>
+      <w:lvlJc w:val="left"/>
+      <w:pPr>
+        <w:ind w:left="2880" w:hanging="360"/>
+      </w:pPr>
+    </w:lvl>
+    <w:lvl w:ilvl="4" w:tplc="04090019" w:tentative="1">
+      <w:start w:val="1"/>
+      <w:numFmt w:val="lowerLetter"/>
+      <w:lvlText w:val="%5."/>
+      <w:lvlJc w:val="left"/>
+      <w:pPr>
+        <w:ind w:left="3600" w:hanging="360"/>
+      </w:pPr>
+    </w:lvl>
+    <w:lvl w:ilvl="5" w:tplc="0409001B" w:tentative="1">
+      <w:start w:val="1"/>
+      <w:numFmt w:val="lowerRoman"/>
+      <w:lvlText w:val="%6."/>
+      <w:lvlJc w:val="right"/>
+      <w:pPr>
+        <w:ind w:left="4320" w:hanging="180"/>
+      </w:pPr>
+    </w:lvl>
+    <w:lvl w:ilvl="6" w:tplc="0409000F" w:tentative="1">
+      <w:start w:val="1"/>
+      <w:numFmt w:val="decimal"/>
+      <w:lvlText w:val="%7."/>
+      <w:lvlJc w:val="left"/>
+      <w:pPr>
+        <w:ind w:left="5040" w:hanging="360"/>
+      </w:pPr>
+    </w:lvl>
+    <w:lvl w:ilvl="7" w:tplc="04090019" w:tentative="1">
+      <w:start w:val="1"/>
+      <w:numFmt w:val="lowerLetter"/>
+      <w:lvlText w:val="%8."/>
+      <w:lvlJc w:val="left"/>
+      <w:pPr>
+        <w:ind w:left="5760" w:hanging="360"/>
+      </w:pPr>
+    </w:lvl>
+    <w:lvl w:ilvl="8" w:tplc="0409001B" w:tentative="1">
+      <w:start w:val="1"/>
+      <w:numFmt w:val="lowerRoman"/>
+      <w:lvlText w:val="%9."/>
+      <w:lvlJc w:val="right"/>
+      <w:pPr>
+        <w:ind w:left="6480" w:hanging="180"/>
+      </w:pPr>
+    </w:lvl>
+  </w:abstractNum>
+  <w:abstractNum w:abstractNumId="3">
+    <w:nsid w:val="48A7622A"/>
+    <w:multiLevelType w:val="hybridMultilevel"/>
+    <w:tmpl w:val="AB4CF966"/>
+    <w:lvl w:ilvl="0" w:tplc="0409000F">
+      <w:start w:val="1"/>
+      <w:numFmt w:val="decimal"/>
+      <w:lvlText w:val="%1."/>
+      <w:lvlJc w:val="left"/>
+      <w:pPr>
+        <w:ind w:left="720" w:hanging="360"/>
+      </w:pPr>
+    </w:lvl>
+    <w:lvl w:ilvl="1" w:tplc="04090019" w:tentative="1">
+      <w:start w:val="1"/>
+      <w:numFmt w:val="lowerLetter"/>
+      <w:lvlText w:val="%2."/>
+      <w:lvlJc w:val="left"/>
+      <w:pPr>
+        <w:ind w:left="1440" w:hanging="360"/>
+      </w:pPr>
+    </w:lvl>
+    <w:lvl w:ilvl="2" w:tplc="0409001B" w:tentative="1">
+      <w:start w:val="1"/>
+      <w:numFmt w:val="lowerRoman"/>
+      <w:lvlText w:val="%3."/>
+      <w:lvlJc w:val="right"/>
+      <w:pPr>
+        <w:ind w:left="2160" w:hanging="180"/>
+      </w:pPr>
+    </w:lvl>
+    <w:lvl w:ilvl="3" w:tplc="0409000F" w:tentative="1">
+      <w:start w:val="1"/>
+      <w:numFmt w:val="decimal"/>
+      <w:lvlText w:val="%4."/>
+      <w:lvlJc w:val="left"/>
+      <w:pPr>
+        <w:ind w:left="2880" w:hanging="360"/>
+      </w:pPr>
+    </w:lvl>
+    <w:lvl w:ilvl="4" w:tplc="04090019" w:tentative="1">
+      <w:start w:val="1"/>
+      <w:numFmt w:val="lowerLetter"/>
+      <w:lvlText w:val="%5."/>
+      <w:lvlJc w:val="left"/>
+      <w:pPr>
+        <w:ind w:left="3600" w:hanging="360"/>
+      </w:pPr>
+    </w:lvl>
+    <w:lvl w:ilvl="5" w:tplc="0409001B" w:tentative="1">
+      <w:start w:val="1"/>
+      <w:numFmt w:val="lowerRoman"/>
+      <w:lvlText w:val="%6."/>
+      <w:lvlJc w:val="right"/>
+      <w:pPr>
+        <w:ind w:left="4320" w:hanging="180"/>
+      </w:pPr>
+    </w:lvl>
+    <w:lvl w:ilvl="6" w:tplc="0409000F" w:tentative="1">
+      <w:start w:val="1"/>
+      <w:numFmt w:val="decimal"/>
+      <w:lvlText w:val="%7."/>
+      <w:lvlJc w:val="left"/>
+      <w:pPr>
+        <w:ind w:left="5040" w:hanging="360"/>
+      </w:pPr>
+    </w:lvl>
+    <w:lvl w:ilvl="7" w:tplc="04090019" w:tentative="1">
+      <w:start w:val="1"/>
+      <w:numFmt w:val="lowerLetter"/>
+      <w:lvlText w:val="%8."/>
+      <w:lvlJc w:val="left"/>
+      <w:pPr>
+        <w:ind w:left="5760" w:hanging="360"/>
+      </w:pPr>
+    </w:lvl>
+    <w:lvl w:ilvl="8" w:tplc="0409001B" w:tentative="1">
+      <w:start w:val="1"/>
+      <w:numFmt w:val="lowerRoman"/>
+      <w:lvlText w:val="%9."/>
+      <w:lvlJc w:val="right"/>
+      <w:pPr>
         <w:ind w:left="6480" w:hanging="180"/>
       </w:pPr>
     </w:lvl>
   </w:abstractNum>
   <w:num w:numId="1">
+    <w:abstractNumId w:val="1"/>
+  </w:num>
+  <w:num w:numId="2">
+    <w:abstractNumId w:val="2"/>
+  </w:num>
+  <w:num w:numId="3">
     <w:abstractNumId w:val="0"/>
+  </w:num>
+  <w:num w:numId="4">
+    <w:abstractNumId w:val="3"/>
   </w:num>
 </w:numbering>
 </file>
 
 <file path=word/styles.xml><?xml version="1.0" encoding="utf-8"?>
-<w:styles xmlns:mc="http://schemas.openxmlformats.org/markup-compatibility/2006" xmlns:r="http://schemas.openxmlformats.org/officeDocument/2006/relationships" xmlns:w="http://schemas.openxmlformats.org/wordprocessingml/2006/main" xmlns:w14="http://schemas.microsoft.com/office/word/2010/wordml" xmlns:w15="http://schemas.microsoft.com/office/word/2012/wordml" xmlns:w16cid="http://schemas.microsoft.com/office/word/2016/wordml/cid" xmlns:w16se="http://schemas.microsoft.com/office/word/2015/wordml/symex" mc:Ignorable="w14 w15 w16se w16cid">
+<w:styles xmlns:mc="http://schemas.openxmlformats.org/markup-compatibility/2006" xmlns:r="http://schemas.openxmlformats.org/officeDocument/2006/relationships" xmlns:w="http://schemas.openxmlformats.org/wordprocessingml/2006/main" xmlns:w14="http://schemas.microsoft.com/office/word/2010/wordml" xmlns:w15="http://schemas.microsoft.com/office/word/2012/wordml" mc:Ignorable="w14 w15">
   <w:docDefaults>
     <w:rPrDefault>
       <w:rPr>
@@ -202,7 +2731,7 @@
       </w:pPr>
     </w:pPrDefault>
   </w:docDefaults>
-  <w:latentStyles w:defLockedState="0" w:defUIPriority="99" w:defSemiHidden="0" w:defUnhideWhenUsed="0" w:defQFormat="0" w:count="375">
+  <w:latentStyles w:defLockedState="0" w:defUIPriority="99" w:defSemiHidden="0" w:defUnhideWhenUsed="0" w:defQFormat="0" w:count="371">
     <w:lsdException w:name="Normal" w:uiPriority="0" w:qFormat="1"/>
     <w:lsdException w:name="heading 1" w:uiPriority="9" w:qFormat="1"/>
     <w:lsdException w:name="heading 2" w:semiHidden="1" w:uiPriority="9" w:unhideWhenUsed="1" w:qFormat="1"/>
@@ -574,10 +3103,6 @@
     <w:lsdException w:name="List Table 5 Dark Accent 6" w:uiPriority="50"/>
     <w:lsdException w:name="List Table 6 Colorful Accent 6" w:uiPriority="51"/>
     <w:lsdException w:name="List Table 7 Colorful Accent 6" w:uiPriority="52"/>
-    <w:lsdException w:name="Mention" w:semiHidden="1" w:unhideWhenUsed="1"/>
-    <w:lsdException w:name="Smart Hyperlink" w:semiHidden="1" w:unhideWhenUsed="1"/>
-    <w:lsdException w:name="Hashtag" w:semiHidden="1" w:unhideWhenUsed="1"/>
-    <w:lsdException w:name="Unresolved Mention" w:semiHidden="1" w:unhideWhenUsed="1"/>
   </w:latentStyles>
   <w:style w:type="paragraph" w:default="1" w:styleId="Normal">
     <w:name w:val="Normal"/>

</xml_diff>